<commit_message>
customized the next steps document
</commit_message>
<xml_diff>
--- a/docassemble/Namechangeformvermontpc122Final2022/data/templates/namechangeformvermontpc122final2022_next_steps.docx
+++ b/docassemble/Namechangeformvermontpc122Final2022/data/templates/namechangeformvermontpc122final2022_next_steps.docx
@@ -1,12 +1,12 @@
 
 <file path=word/document.xml><?xml version="1.0" encoding="utf-8"?>
-<w:document xmlns:wpc="http://schemas.microsoft.com/office/word/2010/wordprocessingCanvas" xmlns:cx="http://schemas.microsoft.com/office/drawing/2014/chartex" xmlns:cx1="http://schemas.microsoft.com/office/drawing/2015/9/8/chartex" xmlns:mc="http://schemas.openxmlformats.org/markup-compatibility/2006" xmlns:o="urn:schemas-microsoft-com:office:office" xmlns:r="http://schemas.openxmlformats.org/officeDocument/2006/relationships" xmlns:m="http://schemas.openxmlformats.org/officeDocument/2006/math" xmlns:v="urn:schemas-microsoft-com:vml" xmlns:wp14="http://schemas.microsoft.com/office/word/2010/wordprocessingDrawing" xmlns:wp="http://schemas.openxmlformats.org/drawingml/2006/wordprocessingDrawing" xmlns:w10="urn:schemas-microsoft-com:office:word" xmlns:w="http://schemas.openxmlformats.org/wordprocessingml/2006/main" xmlns:w14="http://schemas.microsoft.com/office/word/2010/wordml" xmlns:w15="http://schemas.microsoft.com/office/word/2012/wordml" xmlns:w16se="http://schemas.microsoft.com/office/word/2015/wordml/symex" xmlns:wpg="http://schemas.microsoft.com/office/word/2010/wordprocessingGroup" xmlns:wpi="http://schemas.microsoft.com/office/word/2010/wordprocessingInk" xmlns:wne="http://schemas.microsoft.com/office/word/2006/wordml" xmlns:wps="http://schemas.microsoft.com/office/word/2010/wordprocessingShape" mc:Ignorable="w14 w15 w16se wp14">
+<w:document xmlns:wpc="http://schemas.microsoft.com/office/word/2010/wordprocessingCanvas" xmlns:cx="http://schemas.microsoft.com/office/drawing/2014/chartex" xmlns:cx1="http://schemas.microsoft.com/office/drawing/2015/9/8/chartex" xmlns:cx2="http://schemas.microsoft.com/office/drawing/2015/10/21/chartex" xmlns:cx3="http://schemas.microsoft.com/office/drawing/2016/5/9/chartex" xmlns:cx4="http://schemas.microsoft.com/office/drawing/2016/5/10/chartex" xmlns:cx5="http://schemas.microsoft.com/office/drawing/2016/5/11/chartex" xmlns:cx6="http://schemas.microsoft.com/office/drawing/2016/5/12/chartex" xmlns:cx7="http://schemas.microsoft.com/office/drawing/2016/5/13/chartex" xmlns:cx8="http://schemas.microsoft.com/office/drawing/2016/5/14/chartex" xmlns:mc="http://schemas.openxmlformats.org/markup-compatibility/2006" xmlns:aink="http://schemas.microsoft.com/office/drawing/2016/ink" xmlns:am3d="http://schemas.microsoft.com/office/drawing/2017/model3d" xmlns:o="urn:schemas-microsoft-com:office:office" xmlns:r="http://schemas.openxmlformats.org/officeDocument/2006/relationships" xmlns:m="http://schemas.openxmlformats.org/officeDocument/2006/math" xmlns:v="urn:schemas-microsoft-com:vml" xmlns:wp14="http://schemas.microsoft.com/office/word/2010/wordprocessingDrawing" xmlns:wp="http://schemas.openxmlformats.org/drawingml/2006/wordprocessingDrawing" xmlns:w10="urn:schemas-microsoft-com:office:word" xmlns:w="http://schemas.openxmlformats.org/wordprocessingml/2006/main" xmlns:w14="http://schemas.microsoft.com/office/word/2010/wordml" xmlns:w15="http://schemas.microsoft.com/office/word/2012/wordml" xmlns:w16cex="http://schemas.microsoft.com/office/word/2018/wordml/cex" xmlns:w16cid="http://schemas.microsoft.com/office/word/2016/wordml/cid" xmlns:w16="http://schemas.microsoft.com/office/word/2018/wordml" xmlns:w16sdtdh="http://schemas.microsoft.com/office/word/2020/wordml/sdtdatahash" xmlns:w16se="http://schemas.microsoft.com/office/word/2015/wordml/symex" xmlns:wpg="http://schemas.microsoft.com/office/word/2010/wordprocessingGroup" xmlns:wpi="http://schemas.microsoft.com/office/word/2010/wordprocessingInk" xmlns:wne="http://schemas.microsoft.com/office/word/2006/wordml" xmlns:wps="http://schemas.microsoft.com/office/word/2010/wordprocessingShape" mc:Ignorable="w14 w15 w16se w16cid w16 w16cex w16sdtdh wp14">
   <w:body>
     <w:tbl>
       <w:tblPr>
         <w:tblStyle w:val="TableGrid"/>
         <w:tblW w:w="10800" w:type="dxa"/>
-        <w:shd w:val="clear" w:color="auto" w:fill="17406D" w:themeFill="text2"/>
+        <w:shd w:val="clear" w:color="auto" w:fill="18335D"/>
         <w:tblCellMar>
           <w:top w:w="144" w:type="dxa"/>
           <w:left w:w="115" w:type="dxa"/>
@@ -21,27 +21,43 @@
       <w:tr>
         <w:tc>
           <w:tcPr>
-            <w:tcW w:w="9350" w:type="dxa"/>
-            <w:shd w:val="clear" w:color="auto" w:fill="17406D" w:themeFill="text2"/>
+            <w:tcW w:w="10800" w:type="dxa"/>
+            <w:shd w:val="clear" w:color="auto" w:fill="18335D"/>
           </w:tcPr>
           <w:p>
             <w:pPr>
-              <w:jc w:val="center"/>
-              <w:rPr>
-                <w:rFonts w:cs="Arial"/>
-                <w:b/>
-                <w:sz w:val="36"/>
-                <w:szCs w:val="36"/>
-              </w:rPr>
+              <w:pStyle w:val="Heading1"/>
+              <w:outlineLvl w:val="0"/>
             </w:pPr>
             <w:r>
+              <w:t>VTCourtForms Next Steps</w:t>
+            </w:r>
+            <w:r>
+              <w:t xml:space="preserve">: </w:t>
+            </w:r>
+            <w:r>
+              <w:br/>
+            </w:r>
+            <w:r>
               <w:rPr>
-                <w:rFonts w:cs="Arial"/>
-                <w:b/>
-                <w:sz w:val="36"/>
-                <w:szCs w:val="36"/>
+                <w:b w:val="0"/>
+                <w:bCs w:val="0"/>
               </w:rPr>
-              <w:t xml:space="preserve">Ask the court to change your name</w:t>
+              <w:t>Ask</w:t>
+            </w:r>
+            <w:r>
+              <w:rPr>
+                <w:b w:val="0"/>
+                <w:bCs w:val="0"/>
+              </w:rPr>
+              <w:t>ing</w:t>
+            </w:r>
+            <w:r>
+              <w:rPr>
+                <w:b w:val="0"/>
+                <w:bCs w:val="0"/>
+              </w:rPr>
+              <w:t xml:space="preserve"> the court to change your name</w:t>
             </w:r>
           </w:p>
         </w:tc>
@@ -49,90 +65,10 @@
     </w:tbl>
     <w:p>
       <w:pPr>
-        <w:spacing w:after="80" w:line="240" w:lineRule="auto"/>
+        <w:spacing w:before="160" w:after="360"/>
         <w:rPr>
-          <w:rFonts w:eastAsia="Arial" w:cs="Arial"/>
-          <w:szCs w:val="20"/>
           <w:lang w:val="en"/>
         </w:rPr>
-      </w:pPr>
-    </w:p>
-    <w:p>
-      <w:r>
-        <w:t xml:space="preserve">Congratulations </w:t>
-      </w:r>
-      <w:r>
-        <w:t xml:space="preserve">{{ users }}</w:t>
-      </w:r>
-      <w:r>
-        <w:t xml:space="preserve">! You have finished all the forms you need to Ask the court to change your name. The rest of the pages in this packet are your </w:t>
-      </w:r>
-      <w:r>
-        <w:rPr>
-          <w:highlight w:val="yellow"/>
-        </w:rPr>
-        <w:t>[application/petition/complaint]</w:t>
-      </w:r>
-      <w:r>
-        <w:rPr>
-          <w:highlight w:val="yellow"/>
-        </w:rPr>
-        <w:t xml:space="preserve"> </w:t>
-      </w:r>
-      <w:r>
-        <w:rPr>
-          <w:highlight w:val="yellow"/>
-        </w:rPr>
-        <w:t>]</w:t>
-      </w:r>
-      <w:r>
-        <w:t>{% if other_parties.number() %}</w:t>
-      </w:r>
-      <w:r>
-        <w:rPr>
-          <w:b/>
-        </w:rPr>
-        <w:t xml:space="preserve"> </w:t>
-      </w:r>
-      <w:r>
-        <w:t>in</w:t>
-      </w:r>
-      <w:r>
-        <w:rPr>
-          <w:b/>
-        </w:rPr>
-        <w:t xml:space="preserve"> </w:t>
-      </w:r>
-      <w:r>
-        <w:rPr>
-          <w:b/>
-        </w:rPr>
-        <w:t>{{ users }}</w:t>
-      </w:r>
-      <w:bookmarkStart w:id="0" w:name="_GoBack"/>
-      <w:bookmarkEnd w:id="0"/>
-      <w:r>
-        <w:rPr>
-          <w:b/>
-        </w:rPr>
-        <w:t xml:space="preserve"> v {{ other_parties }}</w:t>
-      </w:r>
-      <w:r>
-        <w:t>{% endif %}.</w:t>
-      </w:r>
-    </w:p>
-    <w:p>
-      <w:pPr>
-        <w:spacing w:after="80" w:line="240" w:lineRule="auto"/>
-        <w:rPr>
-          <w:rFonts w:eastAsia="Arial" w:cs="Arial"/>
-          <w:szCs w:val="20"/>
-          <w:lang w:val="en"/>
-        </w:rPr>
-      </w:pPr>
-    </w:p>
-    <w:p>
-      <w:pPr>
         <w:sectPr>
           <w:footerReference w:type="default" r:id="rId7"/>
           <w:footerReference w:type="first" r:id="rId8"/>
@@ -143,6 +79,21 @@
           <w:docGrid w:linePitch="360"/>
         </w:sectPr>
       </w:pPr>
+      <w:r>
+        <w:t xml:space="preserve">Congratulations! You have finished the </w:t>
+      </w:r>
+      <w:r>
+        <w:t>petition</w:t>
+      </w:r>
+      <w:r>
+        <w:t xml:space="preserve"> to </w:t>
+      </w:r>
+      <w:r>
+        <w:t>a</w:t>
+      </w:r>
+      <w:r>
+        <w:t>sk the court to change your name.</w:t>
+      </w:r>
     </w:p>
     <w:p>
       <w:pPr>
@@ -150,6 +101,49 @@
       </w:pPr>
       <w:r>
         <w:t>Next steps</w:t>
+      </w:r>
+    </w:p>
+    <w:p>
+      <w:pPr>
+        <w:pStyle w:val="ListParagraph"/>
+      </w:pPr>
+      <w:r>
+        <w:t xml:space="preserve">Remember: </w:t>
+      </w:r>
+      <w:r>
+        <w:t>Don't sign the name change petition form until the court clerk or the judge</w:t>
+      </w:r>
+      <w:r>
+        <w:t xml:space="preserve"> tell</w:t>
+      </w:r>
+      <w:r>
+        <w:t>s</w:t>
+      </w:r>
+      <w:r>
+        <w:t xml:space="preserve"> you to</w:t>
+      </w:r>
+      <w:r>
+        <w:t xml:space="preserve">. Each court does things differently. Leave the signature part of the form blank. </w:t>
+      </w:r>
+    </w:p>
+    <w:p>
+      <w:pPr>
+        <w:pStyle w:val="ListParagraph"/>
+      </w:pPr>
+      <w:r>
+        <w:t>Mail or hand-deliver</w:t>
+      </w:r>
+      <w:r>
+        <w:t xml:space="preserve"> this petition </w:t>
+      </w:r>
+      <w:r>
+        <w:t>to your county’s Probate Division of Superior Court</w:t>
+      </w:r>
+      <w:r>
+        <w:t xml:space="preserve"> </w:t>
+      </w:r>
+      <w:r>
+        <w:t>along with the following documents:</w:t>
       </w:r>
     </w:p>
     <w:p>
@@ -157,46 +151,11 @@
         <w:pStyle w:val="ListParagraph"/>
         <w:numPr>
           <w:ilvl w:val="0"/>
-          <w:numId w:val="7"/>
+          <w:numId w:val="14"/>
         </w:numPr>
-        <w:suppressAutoHyphens/>
-        <w:snapToGrid w:val="0"/>
-        <w:rPr>
-          <w14:textOutline w14:w="9525" w14:cap="rnd" w14:cmpd="sng" w14:algn="ctr">
-            <w14:noFill/>
-            <w14:prstDash w14:val="solid"/>
-            <w14:bevel/>
-          </w14:textOutline>
-        </w:rPr>
-      </w:pPr>
-      <w:r>
-        <w:rPr>
-          <w14:textOutline w14:w="9525" w14:cap="rnd" w14:cmpd="sng" w14:algn="ctr">
-            <w14:noFill/>
-            <w14:prstDash w14:val="solid"/>
-            <w14:bevel/>
-          </w14:textOutline>
-        </w:rPr>
-        <w:t xml:space="preserve">File this </w:t>
-      </w:r>
-      <w:r>
-        <w:rPr>
-          <w:highlight w:val="yellow"/>
-        </w:rPr>
-        <w:t>[application/petition/complaint]</w:t>
-      </w:r>
-      <w:r>
-        <w:t xml:space="preserve"> with the court </w:t>
-      </w:r>
-      <w:r>
-        <w:rPr>
-          <w14:textOutline w14:w="9525" w14:cap="rnd" w14:cmpd="sng" w14:algn="ctr">
-            <w14:noFill/>
-            <w14:prstDash w14:val="solid"/>
-            <w14:bevel/>
-          </w14:textOutline>
-        </w:rPr>
-        <w:t>now.</w:t>
+      </w:pPr>
+      <w:r>
+        <w:t>Certified copy of your Birth Certificate</w:t>
       </w:r>
     </w:p>
     <w:p>
@@ -204,27 +163,11 @@
         <w:pStyle w:val="ListParagraph"/>
         <w:numPr>
           <w:ilvl w:val="0"/>
-          <w:numId w:val="7"/>
+          <w:numId w:val="14"/>
         </w:numPr>
-        <w:suppressAutoHyphens/>
-        <w:snapToGrid w:val="0"/>
-        <w:rPr>
-          <w14:textOutline w14:w="9525" w14:cap="rnd" w14:cmpd="sng" w14:algn="ctr">
-            <w14:noFill/>
-            <w14:prstDash w14:val="solid"/>
-            <w14:bevel/>
-          </w14:textOutline>
-        </w:rPr>
-      </w:pPr>
-      <w:r>
-        <w:rPr>
-          <w14:textOutline w14:w="9525" w14:cap="rnd" w14:cmpd="sng" w14:algn="ctr">
-            <w14:noFill/>
-            <w14:prstDash w14:val="solid"/>
-            <w14:bevel/>
-          </w14:textOutline>
-        </w:rPr>
-        <w:t>Deliver a copy to {{ showifdef('other_parties[0]') }} or their attorney.</w:t>
+      </w:pPr>
+      <w:r>
+        <w:t>Certified copy of your Marriage Certificate (if applicable)</w:t>
       </w:r>
     </w:p>
     <w:p>
@@ -232,31 +175,11 @@
         <w:pStyle w:val="ListParagraph"/>
         <w:numPr>
           <w:ilvl w:val="0"/>
-          <w:numId w:val="7"/>
+          <w:numId w:val="14"/>
         </w:numPr>
-        <w:suppressAutoHyphens/>
-        <w:snapToGrid w:val="0"/>
-        <w:rPr>
-          <w:b/>
-          <w:bCs/>
-          <w14:textOutline w14:w="9525" w14:cap="rnd" w14:cmpd="sng" w14:algn="ctr">
-            <w14:noFill/>
-            <w14:prstDash w14:val="solid"/>
-            <w14:bevel/>
-          </w14:textOutline>
-        </w:rPr>
-      </w:pPr>
-      <w:r>
-        <w:rPr>
-          <w:b/>
-          <w:bCs/>
-          <w14:textOutline w14:w="9525" w14:cap="rnd" w14:cmpd="sng" w14:algn="ctr">
-            <w14:noFill/>
-            <w14:prstDash w14:val="solid"/>
-            <w14:bevel/>
-          </w14:textOutline>
-        </w:rPr>
-        <w:t>Keep a copy for yourself.</w:t>
+      </w:pPr>
+      <w:r>
+        <w:t>Certified copy of Birth Certificate for your minor children (if applicable)</w:t>
       </w:r>
     </w:p>
     <w:p>
@@ -264,27 +187,126 @@
         <w:pStyle w:val="ListParagraph"/>
         <w:numPr>
           <w:ilvl w:val="0"/>
-          <w:numId w:val="7"/>
+          <w:numId w:val="14"/>
         </w:numPr>
-        <w:suppressAutoHyphens/>
-        <w:snapToGrid w:val="0"/>
-        <w:rPr>
-          <w14:textOutline w14:w="9525" w14:cap="rnd" w14:cmpd="sng" w14:algn="ctr">
-            <w14:noFill/>
-            <w14:prstDash w14:val="solid"/>
-            <w14:bevel/>
-          </w14:textOutline>
-        </w:rPr>
-      </w:pPr>
-      <w:r>
-        <w:rPr>
-          <w14:textOutline w14:w="9525" w14:cap="rnd" w14:cmpd="sng" w14:algn="ctr">
-            <w14:noFill/>
-            <w14:prstDash w14:val="solid"/>
-            <w14:bevel/>
-          </w14:textOutline>
-        </w:rPr>
-        <w:t>The clerk will tell you how to "go to" the hearing. It will probably happen over the phone or a "Zoom" video conference.</w:t>
+      </w:pPr>
+      <w:r>
+        <w:t xml:space="preserve">$150 check or </w:t>
+      </w:r>
+      <w:hyperlink r:id="rId9" w:history="1">
+        <w:r>
+          <w:rPr>
+            <w:rStyle w:val="Hyperlink"/>
+          </w:rPr>
+          <w:t>fee waiver form (Form 228)</w:t>
+        </w:r>
+      </w:hyperlink>
+    </w:p>
+    <w:p>
+      <w:pPr>
+        <w:ind w:left="360"/>
+      </w:pPr>
+      <w:r>
+        <w:t>G</w:t>
+      </w:r>
+      <w:r>
+        <w:t>et a certified copy of your birth certificate from the Department of Health</w:t>
+      </w:r>
+      <w:r>
+        <w:t xml:space="preserve"> or</w:t>
+      </w:r>
+      <w:r>
+        <w:t xml:space="preserve"> Vital Records Office</w:t>
+      </w:r>
+      <w:r>
+        <w:t xml:space="preserve"> in Vermont or state where you were born.</w:t>
+      </w:r>
+    </w:p>
+    <w:p>
+      <w:pPr>
+        <w:pStyle w:val="ListParagraph"/>
+      </w:pPr>
+      <w:r>
+        <w:t>You can find your county’s probate court on the</w:t>
+      </w:r>
+      <w:r>
+        <w:t xml:space="preserve"> </w:t>
+      </w:r>
+      <w:hyperlink r:id="rId10" w:history="1">
+        <w:r>
+          <w:rPr>
+            <w:rStyle w:val="Hyperlink"/>
+          </w:rPr>
+          <w:t>vermontjudiciary.org</w:t>
+        </w:r>
+      </w:hyperlink>
+      <w:r>
+        <w:t xml:space="preserve"> website.</w:t>
+      </w:r>
+    </w:p>
+    <w:p>
+      <w:pPr>
+        <w:pStyle w:val="ListParagraph"/>
+      </w:pPr>
+      <w:r>
+        <w:t>We suggest that you bring an extra copy of the paperwork you submit</w:t>
+      </w:r>
+      <w:r>
+        <w:t xml:space="preserve">. </w:t>
+      </w:r>
+      <w:r>
+        <w:t>A</w:t>
+      </w:r>
+      <w:r>
+        <w:t>sk the clerk to stamp it with the filing date for your records.</w:t>
+      </w:r>
+    </w:p>
+    <w:p>
+      <w:pPr>
+        <w:pStyle w:val="ListParagraph"/>
+      </w:pPr>
+      <w:r>
+        <w:t>The court will send you a notice with a hearing date.</w:t>
+      </w:r>
+    </w:p>
+    <w:p>
+      <w:pPr>
+        <w:pStyle w:val="ListParagraph"/>
+      </w:pPr>
+      <w:r>
+        <w:t xml:space="preserve">Plan to attend a short hearing. </w:t>
+      </w:r>
+    </w:p>
+    <w:p>
+      <w:pPr>
+        <w:pStyle w:val="Heading2"/>
+      </w:pPr>
+      <w:r>
+        <w:t>What happens in the hearing?</w:t>
+      </w:r>
+    </w:p>
+    <w:p>
+      <w:r>
+        <w:t xml:space="preserve">The judge may ask you a few questions, like confirming that nobody is forcing you to change your name. </w:t>
+      </w:r>
+    </w:p>
+    <w:p>
+      <w:pPr>
+        <w:pStyle w:val="Heading2"/>
+      </w:pPr>
+      <w:r>
+        <w:t>What happens if the judge makes the order?</w:t>
+      </w:r>
+    </w:p>
+    <w:p>
+      <w:r>
+        <w:t>If the judge approves your petition, they</w:t>
+      </w:r>
+      <w:r>
+        <w:t xml:space="preserve"> </w:t>
+      </w:r>
+      <w:r>
+        <w:t>will issue an Order Changing Name.</w:t>
       </w:r>
     </w:p>
     <w:p>
@@ -292,58 +314,14 @@
         <w:pStyle w:val="ListParagraph"/>
         <w:numPr>
           <w:ilvl w:val="0"/>
-          <w:numId w:val="7"/>
+          <w:numId w:val="15"/>
         </w:numPr>
-        <w:suppressAutoHyphens/>
-        <w:snapToGrid w:val="0"/>
-        <w:rPr>
-          <w14:textOutline w14:w="9525" w14:cap="rnd" w14:cmpd="sng" w14:algn="ctr">
-            <w14:noFill/>
-            <w14:prstDash w14:val="solid"/>
-            <w14:bevel/>
-          </w14:textOutline>
-        </w:rPr>
-      </w:pPr>
-      <w:r>
-        <w:rPr>
-          <w14:textOutline w14:w="9525" w14:cap="rnd" w14:cmpd="sng" w14:algn="ctr">
-            <w14:noFill/>
-            <w14:prstDash w14:val="solid"/>
-            <w14:bevel/>
-          </w14:textOutline>
-        </w:rPr>
-        <w:t xml:space="preserve">If the judge decides to grant your </w:t>
-      </w:r>
-      <w:r>
-        <w:rPr>
-          <w:highlight w:val="yellow"/>
-          <w14:textOutline w14:w="9525" w14:cap="rnd" w14:cmpd="sng" w14:algn="ctr">
-            <w14:noFill/>
-            <w14:prstDash w14:val="solid"/>
-            <w14:bevel/>
-          </w14:textOutline>
-        </w:rPr>
-        <w:t>[application/petition/complaint]</w:t>
-      </w:r>
-      <w:r>
-        <w:rPr>
-          <w14:textOutline w14:w="9525" w14:cap="rnd" w14:cmpd="sng" w14:algn="ctr">
-            <w14:noFill/>
-            <w14:prstDash w14:val="solid"/>
-            <w14:bevel/>
-          </w14:textOutline>
-        </w:rPr>
-        <w:t>:</w:t>
-      </w:r>
-      <w:r>
-        <w:rPr>
-          <w14:textOutline w14:w="9525" w14:cap="rnd" w14:cmpd="sng" w14:algn="ctr">
-            <w14:noFill/>
-            <w14:prstDash w14:val="solid"/>
-            <w14:bevel/>
-          </w14:textOutline>
-        </w:rPr>
-        <w:t>.</w:t>
+      </w:pPr>
+      <w:r>
+        <w:t>C</w:t>
+      </w:r>
+      <w:r>
+        <w:t>heck the judge’s order when you get it to make sure it is correct. Contact the probate court clerk to fix any mistakes.</w:t>
       </w:r>
     </w:p>
     <w:p>
@@ -351,27 +329,26 @@
         <w:pStyle w:val="ListParagraph"/>
         <w:numPr>
           <w:ilvl w:val="0"/>
-          <w:numId w:val="7"/>
+          <w:numId w:val="15"/>
         </w:numPr>
-        <w:suppressAutoHyphens/>
-        <w:snapToGrid w:val="0"/>
-        <w:rPr>
-          <w14:textOutline w14:w="9525" w14:cap="rnd" w14:cmpd="sng" w14:algn="ctr">
-            <w14:noFill/>
-            <w14:prstDash w14:val="solid"/>
-            <w14:bevel/>
-          </w14:textOutline>
-        </w:rPr>
-      </w:pPr>
-      <w:r>
-        <w:rPr>
-          <w14:textOutline w14:w="9525" w14:cap="rnd" w14:cmpd="sng" w14:algn="ctr">
-            <w14:noFill/>
-            <w14:prstDash w14:val="solid"/>
-            <w14:bevel/>
-          </w14:textOutline>
-        </w:rPr>
-        <w:t>Check the order when you get it to make sure it is correct.</w:t>
+      </w:pPr>
+      <w:r>
+        <w:t xml:space="preserve">Once the </w:t>
+      </w:r>
+      <w:r>
+        <w:t>order</w:t>
+      </w:r>
+      <w:r>
+        <w:t xml:space="preserve"> is issued, you can get a certified copy for a $5 fee at the courthouse. Having </w:t>
+      </w:r>
+      <w:r>
+        <w:t>extra</w:t>
+      </w:r>
+      <w:r>
+        <w:t xml:space="preserve"> copies is useful</w:t>
+      </w:r>
+      <w:r>
+        <w:t xml:space="preserve"> when you want to tell agencies about your new name.</w:t>
       </w:r>
     </w:p>
     <w:p>
@@ -379,294 +356,70 @@
         <w:pStyle w:val="Heading2"/>
       </w:pPr>
       <w:r>
-        <w:t>To file your application right away</w:t>
+        <w:t>Learn more</w:t>
       </w:r>
     </w:p>
     <w:p>
-      <w:pPr>
-        <w:pStyle w:val="NumberedList"/>
-        <w:numPr>
-          <w:ilvl w:val="0"/>
-          <w:numId w:val="8"/>
-        </w:numPr>
-        <w:suppressAutoHyphens/>
-      </w:pPr>
-      <w:r>
-        <w:t xml:space="preserve">Look over the forms below, one more time. Make sure everything is correct. </w:t>
-      </w:r>
+      <w:hyperlink r:id="rId11" w:history="1">
+        <w:r>
+          <w:rPr>
+            <w:rStyle w:val="Hyperlink"/>
+          </w:rPr>
+          <w:t>www.VTLawHelp.org/name-and-gender-marker-changes-vermont</w:t>
+        </w:r>
+      </w:hyperlink>
     </w:p>
     <w:p>
       <w:pPr>
-        <w:pStyle w:val="NumberedList"/>
-        <w:numPr>
-          <w:ilvl w:val="0"/>
-          <w:numId w:val="8"/>
-        </w:numPr>
-        <w:suppressAutoHyphens/>
-      </w:pPr>
-      <w:r>
-        <w:t>Call the {{ trial_court }} {{ showifdef('trial_court.phone_number') }} to find out how they want you to send your forms to them.</w:t>
+        <w:jc w:val="center"/>
+      </w:pPr>
+      <w:r>
+        <w:rPr>
+          <w:noProof/>
+        </w:rPr>
+        <w:drawing>
+          <wp:inline distT="0" distB="0" distL="0" distR="0" wp14:anchorId="11999CB4" wp14:editId="52361A17">
+            <wp:extent cx="1409229" cy="517168"/>
+            <wp:effectExtent l="0" t="0" r="635" b="0"/>
+            <wp:docPr id="3" name="Picture 3" descr="Legal Services Vermont logo"/>
+            <wp:cNvGraphicFramePr>
+              <a:graphicFrameLocks xmlns:a="http://schemas.openxmlformats.org/drawingml/2006/main" noChangeAspect="1"/>
+            </wp:cNvGraphicFramePr>
+            <a:graphic xmlns:a="http://schemas.openxmlformats.org/drawingml/2006/main">
+              <a:graphicData uri="http://schemas.openxmlformats.org/drawingml/2006/picture">
+                <pic:pic xmlns:pic="http://schemas.openxmlformats.org/drawingml/2006/picture">
+                  <pic:nvPicPr>
+                    <pic:cNvPr id="3" name="Picture 3" descr="Legal Services Vermont logo"/>
+                    <pic:cNvPicPr/>
+                  </pic:nvPicPr>
+                  <pic:blipFill>
+                    <a:blip r:embed="rId12" cstate="print">
+                      <a:extLst>
+                        <a:ext uri="{28A0092B-C50C-407E-A947-70E740481C1C}">
+                          <a14:useLocalDpi xmlns:a14="http://schemas.microsoft.com/office/drawing/2010/main" val="0"/>
+                        </a:ext>
+                      </a:extLst>
+                    </a:blip>
+                    <a:stretch>
+                      <a:fillRect/>
+                    </a:stretch>
+                  </pic:blipFill>
+                  <pic:spPr>
+                    <a:xfrm>
+                      <a:off x="0" y="0"/>
+                      <a:ext cx="1447624" cy="531259"/>
+                    </a:xfrm>
+                    <a:prstGeom prst="rect">
+                      <a:avLst/>
+                    </a:prstGeom>
+                  </pic:spPr>
+                </pic:pic>
+              </a:graphicData>
+            </a:graphic>
+          </wp:inline>
+        </w:drawing>
       </w:r>
     </w:p>
-    <w:p>
-      <w:pPr>
-        <w:pStyle w:val="NumberedList"/>
-        <w:numPr>
-          <w:ilvl w:val="0"/>
-          <w:numId w:val="8"/>
-        </w:numPr>
-      </w:pPr>
-      <w:r>
-        <w:t xml:space="preserve">{%p if defined('trial_court.address.address') %} The address of your court, if you need it, is: </w:t>
-      </w:r>
-      <w:bookmarkStart w:id="1" w:name="_ayzduvo09uaz"/>
-      <w:bookmarkEnd w:id="1"/>
-      <w:r>
-        <w:br/>
-        <w:t>{{ trial_court.address.on_one_line() }}.</w:t>
-      </w:r>
-    </w:p>
-    <w:p>
-      <w:pPr>
-        <w:pStyle w:val="NumberedList"/>
-        <w:numPr>
-          <w:ilvl w:val="0"/>
-          <w:numId w:val="8"/>
-        </w:numPr>
-      </w:pPr>
-      <w:r>
-        <w:t>{%p endif %}</w:t>
-      </w:r>
-    </w:p>
-    <w:p>
-      <w:pPr>
-        <w:pStyle w:val="Heading2"/>
-      </w:pPr>
-      <w:r>
-        <w:t>Serving the other party</w:t>
-      </w:r>
-    </w:p>
-    <w:p>
-      <w:pPr>
-        <w:pStyle w:val="NumberedList"/>
-        <w:numPr>
-          <w:ilvl w:val="0"/>
-          <w:numId w:val="4"/>
-        </w:numPr>
-        <w:rPr>
-          <w:rFonts w:ascii="Arial" w:hAnsi="Arial" w:cs="Arial"/>
-        </w:rPr>
-      </w:pPr>
-      <w:r>
-        <w:rPr>
-          <w:rFonts w:ascii="Arial" w:hAnsi="Arial" w:cs="Arial"/>
-        </w:rPr>
-        <w:t>{{ other_parties }}</w:t>
-      </w:r>
-      <w:r>
-        <w:rPr>
-          <w:rFonts w:ascii="Arial" w:hAnsi="Arial" w:cs="Arial"/>
-        </w:rPr>
-        <w:t xml:space="preserve"> must get a copy of this form. Deliver a copy by hand, mail, or electronic filing.</w:t>
-      </w:r>
-    </w:p>
-    <w:p>
-      <w:pPr>
-        <w:pStyle w:val="NumberedList"/>
-        <w:rPr>
-          <w:rFonts w:ascii="Arial" w:hAnsi="Arial" w:cs="Arial"/>
-        </w:rPr>
-      </w:pPr>
-    </w:p>
-    <w:p>
-      <w:pPr>
-        <w:pStyle w:val="Heading2"/>
-      </w:pPr>
-      <w:r>
-        <w:t>What happens in the hearing?</w:t>
-      </w:r>
-    </w:p>
-    <w:p>
-      <w:r>
-        <w:t>The judge reads your complaint and your evidence. They may ask you questions.</w:t>
-      </w:r>
-    </w:p>
-    <w:p>
-      <w:r>
-        <w:rPr>
-          <w:b/>
-        </w:rPr>
-        <w:t xml:space="preserve">Tell</w:t>
-      </w:r>
-      <w:r>
-        <w:t xml:space="preserve"> the judge why you need a Name Change for Adult - Vermont - FormPC122. Talk about the facts that you wrote in your complaint. Tell the judge about any evidence that you have.</w:t>
-      </w:r>
-    </w:p>
-    <w:p>
-      <w:pPr>
-        <w:pStyle w:val="Heading2"/>
-      </w:pPr>
-      <w:r>
-        <w:t>What can the judge do?</w:t>
-      </w:r>
-    </w:p>
-    <w:p>
-      <w:r>
-        <w:t>At the hearing the judge can do 3 things:</w:t>
-      </w:r>
-    </w:p>
-    <w:p>
-      <w:pPr>
-        <w:pStyle w:val="NumberedList"/>
-        <w:numPr>
-          <w:ilvl w:val="0"/>
-          <w:numId w:val="5"/>
-        </w:numPr>
-        <w:rPr>
-          <w:rFonts w:ascii="Arial" w:hAnsi="Arial" w:cs="Arial"/>
-        </w:rPr>
-      </w:pPr>
-      <w:r>
-        <w:rPr>
-          <w:rFonts w:ascii="Arial" w:hAnsi="Arial" w:cs="Arial"/>
-        </w:rPr>
-        <w:t xml:space="preserve">. </w:t>
-      </w:r>
-    </w:p>
-    <w:p>
-      <w:pPr>
-        <w:pStyle w:val="NumberedList"/>
-        <w:numPr>
-          <w:ilvl w:val="0"/>
-          <w:numId w:val="5"/>
-        </w:numPr>
-        <w:rPr>
-          <w:rFonts w:ascii="Arial" w:hAnsi="Arial" w:cs="Arial"/>
-        </w:rPr>
-      </w:pPr>
-      <w:r>
-        <w:rPr>
-          <w:rFonts w:ascii="Arial" w:hAnsi="Arial" w:cs="Arial"/>
-        </w:rPr>
-        <w:t>.</w:t>
-      </w:r>
-      <w:bookmarkStart w:id="2" w:name="_eim2ht2zskaf"/>
-      <w:bookmarkEnd w:id="2"/>
-    </w:p>
-    <w:p>
-      <w:pPr>
-        <w:pStyle w:val="NumberedList"/>
-        <w:numPr>
-          <w:ilvl w:val="0"/>
-          <w:numId w:val="5"/>
-        </w:numPr>
-        <w:rPr>
-          <w:rFonts w:ascii="Arial" w:hAnsi="Arial" w:cs="Arial"/>
-        </w:rPr>
-      </w:pPr>
-      <w:r>
-        <w:rPr>
-          <w:rFonts w:ascii="Arial" w:hAnsi="Arial" w:cs="Arial"/>
-        </w:rPr>
-        <w:t>.</w:t>
-      </w:r>
-    </w:p>
-    <w:p>
-      <w:pPr>
-        <w:pStyle w:val="Heading2"/>
-      </w:pPr>
-      <w:r>
-        <w:t>What happens if the judge makes the order?</w:t>
-      </w:r>
-    </w:p>
-    <w:p>
-      <w:r>
-        <w:t>If the judge decides to grant your order, they:</w:t>
-      </w:r>
-    </w:p>
-    <w:p>
-      <w:pPr>
-        <w:pStyle w:val="NumberedList"/>
-        <w:numPr>
-          <w:ilvl w:val="0"/>
-          <w:numId w:val="6"/>
-        </w:numPr>
-        <w:rPr>
-          <w:rFonts w:ascii="Arial" w:hAnsi="Arial" w:cs="Arial"/>
-        </w:rPr>
-      </w:pPr>
-      <w:r>
-        <w:rPr>
-          <w:rFonts w:ascii="Arial" w:hAnsi="Arial" w:cs="Arial"/>
-        </w:rPr>
-        <w:t>.</w:t>
-      </w:r>
-    </w:p>
-    <w:p>
-      <w:pPr>
-        <w:pStyle w:val="NumberedList"/>
-        <w:numPr>
-          <w:ilvl w:val="0"/>
-          <w:numId w:val="6"/>
-        </w:numPr>
-        <w:rPr>
-          <w:rFonts w:ascii="Arial" w:hAnsi="Arial" w:cs="Arial"/>
-        </w:rPr>
-      </w:pPr>
-      <w:r>
-        <w:rPr>
-          <w:rFonts w:ascii="Arial" w:hAnsi="Arial" w:cs="Arial"/>
-        </w:rPr>
-        <w:t>.</w:t>
-      </w:r>
-    </w:p>
-    <w:p>
-      <w:pPr>
-        <w:pStyle w:val="NumberedList"/>
-        <w:numPr>
-          <w:ilvl w:val="0"/>
-          <w:numId w:val="6"/>
-        </w:numPr>
-        <w:rPr>
-          <w:rFonts w:ascii="Arial" w:hAnsi="Arial" w:cs="Arial"/>
-        </w:rPr>
-      </w:pPr>
-      <w:r>
-        <w:rPr>
-          <w:rFonts w:ascii="Arial" w:hAnsi="Arial" w:cs="Arial"/>
-        </w:rPr>
-        <w:t xml:space="preserve">. </w:t>
-      </w:r>
-    </w:p>
-    <w:p>
-      <w:pPr>
-        <w:rPr>
-          <w:b/>
-        </w:rPr>
-      </w:pPr>
-    </w:p>
-    <w:p>
-      <w:pPr>
-        <w:pStyle w:val="FrameContents"/>
-        <w:rPr>
-          <w:rFonts w:ascii="Arial" w:hAnsi="Arial" w:cs="Arial"/>
-        </w:rPr>
-      </w:pPr>
-      <w:r>
-        <w:rPr>
-          <w:rFonts w:ascii="Arial" w:hAnsi="Arial" w:cs="Arial"/>
-          <w:b/>
-        </w:rPr>
-        <w:t xml:space="preserve">Read </w:t>
-      </w:r>
-      <w:r>
-        <w:rPr>
-          <w:rFonts w:ascii="Arial" w:hAnsi="Arial" w:cs="Arial"/>
-        </w:rPr>
-        <w:t>the order as soon as you get it. Call the court to fix any mistakes. You may need to go back in front of the judge to get the order corrected.</w:t>
-      </w:r>
-    </w:p>
-    <w:p/>
     <w:sectPr>
       <w:type w:val="continuous"/>
       <w:pgSz w:w="12240" w:h="15840"/>
@@ -679,12 +432,9 @@
 </file>
 
 <file path=word/endnotes.xml><?xml version="1.0" encoding="utf-8"?>
-<w:endnotes xmlns:wpc="http://schemas.microsoft.com/office/word/2010/wordprocessingCanvas" xmlns:cx="http://schemas.microsoft.com/office/drawing/2014/chartex" xmlns:cx1="http://schemas.microsoft.com/office/drawing/2015/9/8/chartex" xmlns:mc="http://schemas.openxmlformats.org/markup-compatibility/2006" xmlns:o="urn:schemas-microsoft-com:office:office" xmlns:r="http://schemas.openxmlformats.org/officeDocument/2006/relationships" xmlns:m="http://schemas.openxmlformats.org/officeDocument/2006/math" xmlns:v="urn:schemas-microsoft-com:vml" xmlns:wp14="http://schemas.microsoft.com/office/word/2010/wordprocessingDrawing" xmlns:wp="http://schemas.openxmlformats.org/drawingml/2006/wordprocessingDrawing" xmlns:w10="urn:schemas-microsoft-com:office:word" xmlns:w="http://schemas.openxmlformats.org/wordprocessingml/2006/main" xmlns:w14="http://schemas.microsoft.com/office/word/2010/wordml" xmlns:w15="http://schemas.microsoft.com/office/word/2012/wordml" xmlns:w16se="http://schemas.microsoft.com/office/word/2015/wordml/symex" xmlns:wpg="http://schemas.microsoft.com/office/word/2010/wordprocessingGroup" xmlns:wpi="http://schemas.microsoft.com/office/word/2010/wordprocessingInk" xmlns:wne="http://schemas.microsoft.com/office/word/2006/wordml" xmlns:wps="http://schemas.microsoft.com/office/word/2010/wordprocessingShape" mc:Ignorable="w14 w15 w16se wp14">
+<w:endnotes xmlns:wpc="http://schemas.microsoft.com/office/word/2010/wordprocessingCanvas" xmlns:cx="http://schemas.microsoft.com/office/drawing/2014/chartex" xmlns:cx1="http://schemas.microsoft.com/office/drawing/2015/9/8/chartex" xmlns:cx2="http://schemas.microsoft.com/office/drawing/2015/10/21/chartex" xmlns:cx3="http://schemas.microsoft.com/office/drawing/2016/5/9/chartex" xmlns:cx4="http://schemas.microsoft.com/office/drawing/2016/5/10/chartex" xmlns:cx5="http://schemas.microsoft.com/office/drawing/2016/5/11/chartex" xmlns:cx6="http://schemas.microsoft.com/office/drawing/2016/5/12/chartex" xmlns:cx7="http://schemas.microsoft.com/office/drawing/2016/5/13/chartex" xmlns:cx8="http://schemas.microsoft.com/office/drawing/2016/5/14/chartex" xmlns:mc="http://schemas.openxmlformats.org/markup-compatibility/2006" xmlns:aink="http://schemas.microsoft.com/office/drawing/2016/ink" xmlns:am3d="http://schemas.microsoft.com/office/drawing/2017/model3d" xmlns:o="urn:schemas-microsoft-com:office:office" xmlns:r="http://schemas.openxmlformats.org/officeDocument/2006/relationships" xmlns:m="http://schemas.openxmlformats.org/officeDocument/2006/math" xmlns:v="urn:schemas-microsoft-com:vml" xmlns:wp14="http://schemas.microsoft.com/office/word/2010/wordprocessingDrawing" xmlns:wp="http://schemas.openxmlformats.org/drawingml/2006/wordprocessingDrawing" xmlns:w10="urn:schemas-microsoft-com:office:word" xmlns:w="http://schemas.openxmlformats.org/wordprocessingml/2006/main" xmlns:w14="http://schemas.microsoft.com/office/word/2010/wordml" xmlns:w15="http://schemas.microsoft.com/office/word/2012/wordml" xmlns:w16cex="http://schemas.microsoft.com/office/word/2018/wordml/cex" xmlns:w16cid="http://schemas.microsoft.com/office/word/2016/wordml/cid" xmlns:w16="http://schemas.microsoft.com/office/word/2018/wordml" xmlns:w16sdtdh="http://schemas.microsoft.com/office/word/2020/wordml/sdtdatahash" xmlns:w16se="http://schemas.microsoft.com/office/word/2015/wordml/symex" xmlns:wpg="http://schemas.microsoft.com/office/word/2010/wordprocessingGroup" xmlns:wpi="http://schemas.microsoft.com/office/word/2010/wordprocessingInk" xmlns:wne="http://schemas.microsoft.com/office/word/2006/wordml" xmlns:wps="http://schemas.microsoft.com/office/word/2010/wordprocessingShape" mc:Ignorable="w14 w15 w16se w16cid w16 w16cex w16sdtdh wp14">
   <w:endnote w:type="separator" w:id="-1">
     <w:p>
-      <w:pPr>
-        <w:spacing w:after="0" w:line="240" w:lineRule="auto"/>
-      </w:pPr>
       <w:r>
         <w:separator/>
       </w:r>
@@ -692,9 +442,6 @@
   </w:endnote>
   <w:endnote w:type="continuationSeparator" w:id="0">
     <w:p>
-      <w:pPr>
-        <w:spacing w:after="0" w:line="240" w:lineRule="auto"/>
-      </w:pPr>
       <w:r>
         <w:continuationSeparator/>
       </w:r>
@@ -704,7 +451,7 @@
 </file>
 
 <file path=word/footer1.xml><?xml version="1.0" encoding="utf-8"?>
-<w:ftr xmlns:wpc="http://schemas.microsoft.com/office/word/2010/wordprocessingCanvas" xmlns:cx="http://schemas.microsoft.com/office/drawing/2014/chartex" xmlns:cx1="http://schemas.microsoft.com/office/drawing/2015/9/8/chartex" xmlns:mc="http://schemas.openxmlformats.org/markup-compatibility/2006" xmlns:o="urn:schemas-microsoft-com:office:office" xmlns:r="http://schemas.openxmlformats.org/officeDocument/2006/relationships" xmlns:m="http://schemas.openxmlformats.org/officeDocument/2006/math" xmlns:v="urn:schemas-microsoft-com:vml" xmlns:wp14="http://schemas.microsoft.com/office/word/2010/wordprocessingDrawing" xmlns:wp="http://schemas.openxmlformats.org/drawingml/2006/wordprocessingDrawing" xmlns:w10="urn:schemas-microsoft-com:office:word" xmlns:w="http://schemas.openxmlformats.org/wordprocessingml/2006/main" xmlns:w14="http://schemas.microsoft.com/office/word/2010/wordml" xmlns:w15="http://schemas.microsoft.com/office/word/2012/wordml" xmlns:w16se="http://schemas.microsoft.com/office/word/2015/wordml/symex" xmlns:wpg="http://schemas.microsoft.com/office/word/2010/wordprocessingGroup" xmlns:wpi="http://schemas.microsoft.com/office/word/2010/wordprocessingInk" xmlns:wne="http://schemas.microsoft.com/office/word/2006/wordml" xmlns:wps="http://schemas.microsoft.com/office/word/2010/wordprocessingShape" mc:Ignorable="w14 w15 w16se wp14">
+<w:ftr xmlns:wpc="http://schemas.microsoft.com/office/word/2010/wordprocessingCanvas" xmlns:cx="http://schemas.microsoft.com/office/drawing/2014/chartex" xmlns:cx1="http://schemas.microsoft.com/office/drawing/2015/9/8/chartex" xmlns:cx2="http://schemas.microsoft.com/office/drawing/2015/10/21/chartex" xmlns:cx3="http://schemas.microsoft.com/office/drawing/2016/5/9/chartex" xmlns:cx4="http://schemas.microsoft.com/office/drawing/2016/5/10/chartex" xmlns:cx5="http://schemas.microsoft.com/office/drawing/2016/5/11/chartex" xmlns:cx6="http://schemas.microsoft.com/office/drawing/2016/5/12/chartex" xmlns:cx7="http://schemas.microsoft.com/office/drawing/2016/5/13/chartex" xmlns:cx8="http://schemas.microsoft.com/office/drawing/2016/5/14/chartex" xmlns:mc="http://schemas.openxmlformats.org/markup-compatibility/2006" xmlns:aink="http://schemas.microsoft.com/office/drawing/2016/ink" xmlns:am3d="http://schemas.microsoft.com/office/drawing/2017/model3d" xmlns:o="urn:schemas-microsoft-com:office:office" xmlns:r="http://schemas.openxmlformats.org/officeDocument/2006/relationships" xmlns:m="http://schemas.openxmlformats.org/officeDocument/2006/math" xmlns:v="urn:schemas-microsoft-com:vml" xmlns:wp14="http://schemas.microsoft.com/office/word/2010/wordprocessingDrawing" xmlns:wp="http://schemas.openxmlformats.org/drawingml/2006/wordprocessingDrawing" xmlns:w10="urn:schemas-microsoft-com:office:word" xmlns:w="http://schemas.openxmlformats.org/wordprocessingml/2006/main" xmlns:w14="http://schemas.microsoft.com/office/word/2010/wordml" xmlns:w15="http://schemas.microsoft.com/office/word/2012/wordml" xmlns:w16cex="http://schemas.microsoft.com/office/word/2018/wordml/cex" xmlns:w16cid="http://schemas.microsoft.com/office/word/2016/wordml/cid" xmlns:w16="http://schemas.microsoft.com/office/word/2018/wordml" xmlns:w16sdtdh="http://schemas.microsoft.com/office/word/2020/wordml/sdtdatahash" xmlns:w16se="http://schemas.microsoft.com/office/word/2015/wordml/symex" xmlns:wpg="http://schemas.microsoft.com/office/word/2010/wordprocessingGroup" xmlns:wpi="http://schemas.microsoft.com/office/word/2010/wordprocessingInk" xmlns:wne="http://schemas.microsoft.com/office/word/2006/wordml" xmlns:wps="http://schemas.microsoft.com/office/word/2010/wordprocessingShape" mc:Ignorable="w14 w15 w16se w16cid w16 w16cex w16sdtdh wp14">
   <w:p>
     <w:pPr>
       <w:pStyle w:val="Footer"/>
@@ -716,7 +463,7 @@
       <mc:AlternateContent>
         <mc:Choice Requires="wps">
           <w:drawing>
-            <wp:inline distT="0" distB="0" distL="0" distR="0" wp14:anchorId="6E0D32D0" wp14:editId="0B633985">
+            <wp:inline distT="0" distB="0" distL="0" distR="0" wp14:anchorId="0E7D0988" wp14:editId="6DE35409">
               <wp:extent cx="6855460" cy="806450"/>
               <wp:effectExtent l="0" t="0" r="21590" b="12700"/>
               <wp:docPr id="1" name="Rounded Rectangle 6"/>
@@ -770,17 +517,8 @@
                         <w:p>
                           <w:pPr>
                             <w:pStyle w:val="FrameContents"/>
-                            <w:rPr>
-                              <w:rFonts w:ascii="Arial" w:hAnsi="Arial" w:cs="Arial"/>
-                              <w:sz w:val="22"/>
-                            </w:rPr>
                           </w:pPr>
                           <w:r>
-                            <w:rPr>
-                              <w:rFonts w:ascii="Arial" w:hAnsi="Arial" w:cs="Arial"/>
-                              <w:color w:val="000000" w:themeColor="text1"/>
-                              <w:sz w:val="22"/>
-                            </w:rPr>
                             <w:t xml:space="preserve">Find out more about what to do : </w:t>
                           </w:r>
                         </w:p>
@@ -801,24 +539,15 @@
         </mc:Choice>
         <mc:Fallback>
           <w:pict>
-            <v:roundrect w14:anchorId="6E0D32D0" id="Rounded Rectangle 6" o:spid="_x0000_s1026" style="width:539.8pt;height:63.5pt;visibility:visible;mso-wrap-style:square;mso-left-percent:-10001;mso-top-percent:-10001;mso-position-horizontal:absolute;mso-position-horizontal-relative:char;mso-position-vertical:absolute;mso-position-vertical-relative:line;mso-left-percent:-10001;mso-top-percent:-10001;v-text-anchor:middle" arcsize="10923f" o:gfxdata="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" fillcolor="#f2f2f2 [3052]" strokecolor="#bfbfbf [2412]" strokeweight=".18mm">
+            <v:roundrect w14:anchorId="0E7D0988" id="Rounded Rectangle 6" o:spid="_x0000_s1026" style="width:539.8pt;height:63.5pt;visibility:visible;mso-wrap-style:square;mso-left-percent:-10001;mso-top-percent:-10001;mso-position-horizontal:absolute;mso-position-horizontal-relative:char;mso-position-vertical:absolute;mso-position-vertical-relative:line;mso-left-percent:-10001;mso-top-percent:-10001;v-text-anchor:middle" arcsize="10923f" o:gfxdata="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" fillcolor="#f2f2f2 [3052]" strokecolor="#bfbfbf [2412]" strokeweight=".18mm">
               <v:stroke joinstyle="miter"/>
               <v:textbox inset="14.4pt,14.4pt,14.4pt,14.4pt">
                 <w:txbxContent>
                   <w:p>
                     <w:pPr>
                       <w:pStyle w:val="FrameContents"/>
-                      <w:rPr>
-                        <w:rFonts w:ascii="Arial" w:hAnsi="Arial" w:cs="Arial"/>
-                        <w:sz w:val="22"/>
-                      </w:rPr>
                     </w:pPr>
                     <w:r>
-                      <w:rPr>
-                        <w:rFonts w:ascii="Arial" w:hAnsi="Arial" w:cs="Arial"/>
-                        <w:color w:val="000000" w:themeColor="text1"/>
-                        <w:sz w:val="22"/>
-                      </w:rPr>
                       <w:t xml:space="preserve">Find out more about what to do : </w:t>
                     </w:r>
                   </w:p>
@@ -836,144 +565,19 @@
 </file>
 
 <file path=word/footer2.xml><?xml version="1.0" encoding="utf-8"?>
-<w:ftr xmlns:wpc="http://schemas.microsoft.com/office/word/2010/wordprocessingCanvas" xmlns:cx="http://schemas.microsoft.com/office/drawing/2014/chartex" xmlns:cx1="http://schemas.microsoft.com/office/drawing/2015/9/8/chartex" xmlns:mc="http://schemas.openxmlformats.org/markup-compatibility/2006" xmlns:o="urn:schemas-microsoft-com:office:office" xmlns:r="http://schemas.openxmlformats.org/officeDocument/2006/relationships" xmlns:m="http://schemas.openxmlformats.org/officeDocument/2006/math" xmlns:v="urn:schemas-microsoft-com:vml" xmlns:wp14="http://schemas.microsoft.com/office/word/2010/wordprocessingDrawing" xmlns:wp="http://schemas.openxmlformats.org/drawingml/2006/wordprocessingDrawing" xmlns:w10="urn:schemas-microsoft-com:office:word" xmlns:w="http://schemas.openxmlformats.org/wordprocessingml/2006/main" xmlns:w14="http://schemas.microsoft.com/office/word/2010/wordml" xmlns:w15="http://schemas.microsoft.com/office/word/2012/wordml" xmlns:w16se="http://schemas.microsoft.com/office/word/2015/wordml/symex" xmlns:wpg="http://schemas.microsoft.com/office/word/2010/wordprocessingGroup" xmlns:wpi="http://schemas.microsoft.com/office/word/2010/wordprocessingInk" xmlns:wne="http://schemas.microsoft.com/office/word/2006/wordml" xmlns:wps="http://schemas.microsoft.com/office/word/2010/wordprocessingShape" mc:Ignorable="w14 w15 w16se wp14">
+<w:ftr xmlns:wpc="http://schemas.microsoft.com/office/word/2010/wordprocessingCanvas" xmlns:cx="http://schemas.microsoft.com/office/drawing/2014/chartex" xmlns:cx1="http://schemas.microsoft.com/office/drawing/2015/9/8/chartex" xmlns:cx2="http://schemas.microsoft.com/office/drawing/2015/10/21/chartex" xmlns:cx3="http://schemas.microsoft.com/office/drawing/2016/5/9/chartex" xmlns:cx4="http://schemas.microsoft.com/office/drawing/2016/5/10/chartex" xmlns:cx5="http://schemas.microsoft.com/office/drawing/2016/5/11/chartex" xmlns:cx6="http://schemas.microsoft.com/office/drawing/2016/5/12/chartex" xmlns:cx7="http://schemas.microsoft.com/office/drawing/2016/5/13/chartex" xmlns:cx8="http://schemas.microsoft.com/office/drawing/2016/5/14/chartex" xmlns:mc="http://schemas.openxmlformats.org/markup-compatibility/2006" xmlns:aink="http://schemas.microsoft.com/office/drawing/2016/ink" xmlns:am3d="http://schemas.microsoft.com/office/drawing/2017/model3d" xmlns:o="urn:schemas-microsoft-com:office:office" xmlns:r="http://schemas.openxmlformats.org/officeDocument/2006/relationships" xmlns:m="http://schemas.openxmlformats.org/officeDocument/2006/math" xmlns:v="urn:schemas-microsoft-com:vml" xmlns:wp14="http://schemas.microsoft.com/office/word/2010/wordprocessingDrawing" xmlns:wp="http://schemas.openxmlformats.org/drawingml/2006/wordprocessingDrawing" xmlns:w10="urn:schemas-microsoft-com:office:word" xmlns:w="http://schemas.openxmlformats.org/wordprocessingml/2006/main" xmlns:w14="http://schemas.microsoft.com/office/word/2010/wordml" xmlns:w15="http://schemas.microsoft.com/office/word/2012/wordml" xmlns:w16cex="http://schemas.microsoft.com/office/word/2018/wordml/cex" xmlns:w16cid="http://schemas.microsoft.com/office/word/2016/wordml/cid" xmlns:w16="http://schemas.microsoft.com/office/word/2018/wordml" xmlns:w16sdtdh="http://schemas.microsoft.com/office/word/2020/wordml/sdtdatahash" xmlns:w16se="http://schemas.microsoft.com/office/word/2015/wordml/symex" xmlns:wpg="http://schemas.microsoft.com/office/word/2010/wordprocessingGroup" xmlns:wpi="http://schemas.microsoft.com/office/word/2010/wordprocessingInk" xmlns:wne="http://schemas.microsoft.com/office/word/2006/wordml" xmlns:wps="http://schemas.microsoft.com/office/word/2010/wordprocessingShape" mc:Ignorable="w14 w15 w16se w16cid w16 w16cex w16sdtdh wp14">
   <w:p>
     <w:pPr>
       <w:pStyle w:val="Footer"/>
     </w:pPr>
-    <w:r>
-      <w:rPr>
-        <w:noProof/>
-      </w:rPr>
-      <mc:AlternateContent>
-        <mc:Choice Requires="wps">
-          <w:drawing>
-            <wp:inline distT="0" distB="0" distL="0" distR="0" wp14:anchorId="6E0D32D0" wp14:editId="0B633985">
-              <wp:extent cx="6855460" cy="806450"/>
-              <wp:effectExtent l="0" t="0" r="21590" b="12700"/>
-              <wp:docPr id="2" name="Rounded Rectangle 6"/>
-              <wp:cNvGraphicFramePr/>
-              <a:graphic xmlns:a="http://schemas.openxmlformats.org/drawingml/2006/main">
-                <a:graphicData uri="http://schemas.microsoft.com/office/word/2010/wordprocessingShape">
-                  <wps:wsp>
-                    <wps:cNvSpPr/>
-                    <wps:spPr>
-                      <a:xfrm>
-                        <a:off x="0" y="0"/>
-                        <a:ext cx="6855460" cy="806450"/>
-                      </a:xfrm>
-                      <a:prstGeom prst="roundRect">
-                        <a:avLst>
-                          <a:gd name="adj" fmla="val 16667"/>
-                        </a:avLst>
-                      </a:prstGeom>
-                      <a:solidFill>
-                        <a:schemeClr val="bg1">
-                          <a:lumMod val="95000"/>
-                        </a:schemeClr>
-                      </a:solidFill>
-                      <a:ln w="6480">
-                        <a:solidFill>
-                          <a:schemeClr val="bg1">
-                            <a:lumMod val="75000"/>
-                          </a:schemeClr>
-                        </a:solidFill>
-                      </a:ln>
-                      <a:effectLst>
-                        <a:softEdge rad="0"/>
-                      </a:effectLst>
-                    </wps:spPr>
-                    <wps:style>
-                      <a:lnRef idx="2">
-                        <a:schemeClr val="accent1">
-                          <a:shade val="50000"/>
-                        </a:schemeClr>
-                      </a:lnRef>
-                      <a:fillRef idx="1">
-                        <a:schemeClr val="accent1"/>
-                      </a:fillRef>
-                      <a:effectRef idx="0">
-                        <a:schemeClr val="accent1"/>
-                      </a:effectRef>
-                      <a:fontRef idx="minor"/>
-                    </wps:style>
-                    <wps:txbx>
-                      <w:txbxContent>
-                        <w:p>
-                          <w:pPr>
-                            <w:pStyle w:val="FrameContents"/>
-                            <w:rPr>
-                              <w:rFonts w:ascii="Arial" w:hAnsi="Arial" w:cs="Arial"/>
-                              <w:sz w:val="22"/>
-                            </w:rPr>
-                          </w:pPr>
-                          <w:r>
-                            <w:rPr>
-                              <w:rFonts w:ascii="Arial" w:hAnsi="Arial" w:cs="Arial"/>
-                              <w:color w:val="000000" w:themeColor="text1"/>
-                              <w:sz w:val="22"/>
-                            </w:rPr>
-                            <w:t xml:space="preserve">Find out more about what to do : </w:t>
-                          </w:r>
-                        </w:p>
-                        <w:p/>
-                      </w:txbxContent>
-                    </wps:txbx>
-                    <wps:bodyPr lIns="182880" tIns="182880" rIns="182880" bIns="182880" anchor="ctr">
-                      <a:prstTxWarp prst="textNoShape">
-                        <a:avLst/>
-                      </a:prstTxWarp>
-                      <a:noAutofit/>
-                    </wps:bodyPr>
-                  </wps:wsp>
-                </a:graphicData>
-              </a:graphic>
-            </wp:inline>
-          </w:drawing>
-        </mc:Choice>
-        <mc:Fallback>
-          <w:pict>
-            <v:roundrect w14:anchorId="6E0D32D0" id="_x0000_s1027" style="width:539.8pt;height:63.5pt;visibility:visible;mso-wrap-style:square;mso-left-percent:-10001;mso-top-percent:-10001;mso-position-horizontal:absolute;mso-position-horizontal-relative:char;mso-position-vertical:absolute;mso-position-vertical-relative:line;mso-left-percent:-10001;mso-top-percent:-10001;v-text-anchor:middle" arcsize="10923f" o:gfxdata="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" fillcolor="#f2f2f2 [3052]" strokecolor="#bfbfbf [2412]" strokeweight=".18mm">
-              <v:stroke joinstyle="miter"/>
-              <v:textbox inset="14.4pt,14.4pt,14.4pt,14.4pt">
-                <w:txbxContent>
-                  <w:p>
-                    <w:pPr>
-                      <w:pStyle w:val="FrameContents"/>
-                      <w:rPr>
-                        <w:rFonts w:ascii="Arial" w:hAnsi="Arial" w:cs="Arial"/>
-                        <w:sz w:val="22"/>
-                      </w:rPr>
-                    </w:pPr>
-                    <w:r>
-                      <w:rPr>
-                        <w:rFonts w:ascii="Arial" w:hAnsi="Arial" w:cs="Arial"/>
-                        <w:color w:val="000000" w:themeColor="text1"/>
-                        <w:sz w:val="22"/>
-                      </w:rPr>
-                      <w:t xml:space="preserve">Find out more about what to do : </w:t>
-                    </w:r>
-                  </w:p>
-                  <w:p/>
-                </w:txbxContent>
-              </v:textbox>
-              <w10:anchorlock/>
-            </v:roundrect>
-          </w:pict>
-        </mc:Fallback>
-      </mc:AlternateContent>
-    </w:r>
   </w:p>
 </w:ftr>
 </file>
 
 <file path=word/footnotes.xml><?xml version="1.0" encoding="utf-8"?>
-<w:footnotes xmlns:wpc="http://schemas.microsoft.com/office/word/2010/wordprocessingCanvas" xmlns:cx="http://schemas.microsoft.com/office/drawing/2014/chartex" xmlns:cx1="http://schemas.microsoft.com/office/drawing/2015/9/8/chartex" xmlns:mc="http://schemas.openxmlformats.org/markup-compatibility/2006" xmlns:o="urn:schemas-microsoft-com:office:office" xmlns:r="http://schemas.openxmlformats.org/officeDocument/2006/relationships" xmlns:m="http://schemas.openxmlformats.org/officeDocument/2006/math" xmlns:v="urn:schemas-microsoft-com:vml" xmlns:wp14="http://schemas.microsoft.com/office/word/2010/wordprocessingDrawing" xmlns:wp="http://schemas.openxmlformats.org/drawingml/2006/wordprocessingDrawing" xmlns:w10="urn:schemas-microsoft-com:office:word" xmlns:w="http://schemas.openxmlformats.org/wordprocessingml/2006/main" xmlns:w14="http://schemas.microsoft.com/office/word/2010/wordml" xmlns:w15="http://schemas.microsoft.com/office/word/2012/wordml" xmlns:w16se="http://schemas.microsoft.com/office/word/2015/wordml/symex" xmlns:wpg="http://schemas.microsoft.com/office/word/2010/wordprocessingGroup" xmlns:wpi="http://schemas.microsoft.com/office/word/2010/wordprocessingInk" xmlns:wne="http://schemas.microsoft.com/office/word/2006/wordml" xmlns:wps="http://schemas.microsoft.com/office/word/2010/wordprocessingShape" mc:Ignorable="w14 w15 w16se wp14">
+<w:footnotes xmlns:wpc="http://schemas.microsoft.com/office/word/2010/wordprocessingCanvas" xmlns:cx="http://schemas.microsoft.com/office/drawing/2014/chartex" xmlns:cx1="http://schemas.microsoft.com/office/drawing/2015/9/8/chartex" xmlns:cx2="http://schemas.microsoft.com/office/drawing/2015/10/21/chartex" xmlns:cx3="http://schemas.microsoft.com/office/drawing/2016/5/9/chartex" xmlns:cx4="http://schemas.microsoft.com/office/drawing/2016/5/10/chartex" xmlns:cx5="http://schemas.microsoft.com/office/drawing/2016/5/11/chartex" xmlns:cx6="http://schemas.microsoft.com/office/drawing/2016/5/12/chartex" xmlns:cx7="http://schemas.microsoft.com/office/drawing/2016/5/13/chartex" xmlns:cx8="http://schemas.microsoft.com/office/drawing/2016/5/14/chartex" xmlns:mc="http://schemas.openxmlformats.org/markup-compatibility/2006" xmlns:aink="http://schemas.microsoft.com/office/drawing/2016/ink" xmlns:am3d="http://schemas.microsoft.com/office/drawing/2017/model3d" xmlns:o="urn:schemas-microsoft-com:office:office" xmlns:r="http://schemas.openxmlformats.org/officeDocument/2006/relationships" xmlns:m="http://schemas.openxmlformats.org/officeDocument/2006/math" xmlns:v="urn:schemas-microsoft-com:vml" xmlns:wp14="http://schemas.microsoft.com/office/word/2010/wordprocessingDrawing" xmlns:wp="http://schemas.openxmlformats.org/drawingml/2006/wordprocessingDrawing" xmlns:w10="urn:schemas-microsoft-com:office:word" xmlns:w="http://schemas.openxmlformats.org/wordprocessingml/2006/main" xmlns:w14="http://schemas.microsoft.com/office/word/2010/wordml" xmlns:w15="http://schemas.microsoft.com/office/word/2012/wordml" xmlns:w16cex="http://schemas.microsoft.com/office/word/2018/wordml/cex" xmlns:w16cid="http://schemas.microsoft.com/office/word/2016/wordml/cid" xmlns:w16="http://schemas.microsoft.com/office/word/2018/wordml" xmlns:w16sdtdh="http://schemas.microsoft.com/office/word/2020/wordml/sdtdatahash" xmlns:w16se="http://schemas.microsoft.com/office/word/2015/wordml/symex" xmlns:wpg="http://schemas.microsoft.com/office/word/2010/wordprocessingGroup" xmlns:wpi="http://schemas.microsoft.com/office/word/2010/wordprocessingInk" xmlns:wne="http://schemas.microsoft.com/office/word/2006/wordml" xmlns:wps="http://schemas.microsoft.com/office/word/2010/wordprocessingShape" mc:Ignorable="w14 w15 w16se w16cid w16 w16cex w16sdtdh wp14">
   <w:footnote w:type="separator" w:id="-1">
     <w:p>
-      <w:pPr>
-        <w:spacing w:after="0" w:line="240" w:lineRule="auto"/>
-      </w:pPr>
       <w:r>
         <w:separator/>
       </w:r>
@@ -981,9 +585,6 @@
   </w:footnote>
   <w:footnote w:type="continuationSeparator" w:id="0">
     <w:p>
-      <w:pPr>
-        <w:spacing w:after="0" w:line="240" w:lineRule="auto"/>
-      </w:pPr>
       <w:r>
         <w:continuationSeparator/>
       </w:r>
@@ -993,8 +594,270 @@
 </file>
 
 <file path=word/numbering.xml><?xml version="1.0" encoding="utf-8"?>
-<w:numbering xmlns:wpc="http://schemas.microsoft.com/office/word/2010/wordprocessingCanvas" xmlns:cx="http://schemas.microsoft.com/office/drawing/2014/chartex" xmlns:cx1="http://schemas.microsoft.com/office/drawing/2015/9/8/chartex" xmlns:mc="http://schemas.openxmlformats.org/markup-compatibility/2006" xmlns:o="urn:schemas-microsoft-com:office:office" xmlns:r="http://schemas.openxmlformats.org/officeDocument/2006/relationships" xmlns:m="http://schemas.openxmlformats.org/officeDocument/2006/math" xmlns:v="urn:schemas-microsoft-com:vml" xmlns:wp14="http://schemas.microsoft.com/office/word/2010/wordprocessingDrawing" xmlns:wp="http://schemas.openxmlformats.org/drawingml/2006/wordprocessingDrawing" xmlns:w10="urn:schemas-microsoft-com:office:word" xmlns:w="http://schemas.openxmlformats.org/wordprocessingml/2006/main" xmlns:w14="http://schemas.microsoft.com/office/word/2010/wordml" xmlns:w15="http://schemas.microsoft.com/office/word/2012/wordml" xmlns:w16se="http://schemas.microsoft.com/office/word/2015/wordml/symex" xmlns:wpg="http://schemas.microsoft.com/office/word/2010/wordprocessingGroup" xmlns:wpi="http://schemas.microsoft.com/office/word/2010/wordprocessingInk" xmlns:wne="http://schemas.microsoft.com/office/word/2006/wordml" xmlns:wps="http://schemas.microsoft.com/office/word/2010/wordprocessingShape" mc:Ignorable="w14 w15 w16se wp14">
+<w:numbering xmlns:wpc="http://schemas.microsoft.com/office/word/2010/wordprocessingCanvas" xmlns:cx="http://schemas.microsoft.com/office/drawing/2014/chartex" xmlns:cx1="http://schemas.microsoft.com/office/drawing/2015/9/8/chartex" xmlns:cx2="http://schemas.microsoft.com/office/drawing/2015/10/21/chartex" xmlns:cx3="http://schemas.microsoft.com/office/drawing/2016/5/9/chartex" xmlns:cx4="http://schemas.microsoft.com/office/drawing/2016/5/10/chartex" xmlns:cx5="http://schemas.microsoft.com/office/drawing/2016/5/11/chartex" xmlns:cx6="http://schemas.microsoft.com/office/drawing/2016/5/12/chartex" xmlns:cx7="http://schemas.microsoft.com/office/drawing/2016/5/13/chartex" xmlns:cx8="http://schemas.microsoft.com/office/drawing/2016/5/14/chartex" xmlns:mc="http://schemas.openxmlformats.org/markup-compatibility/2006" xmlns:aink="http://schemas.microsoft.com/office/drawing/2016/ink" xmlns:am3d="http://schemas.microsoft.com/office/drawing/2017/model3d" xmlns:o="urn:schemas-microsoft-com:office:office" xmlns:r="http://schemas.openxmlformats.org/officeDocument/2006/relationships" xmlns:m="http://schemas.openxmlformats.org/officeDocument/2006/math" xmlns:v="urn:schemas-microsoft-com:vml" xmlns:wp14="http://schemas.microsoft.com/office/word/2010/wordprocessingDrawing" xmlns:wp="http://schemas.openxmlformats.org/drawingml/2006/wordprocessingDrawing" xmlns:w10="urn:schemas-microsoft-com:office:word" xmlns:w="http://schemas.openxmlformats.org/wordprocessingml/2006/main" xmlns:w14="http://schemas.microsoft.com/office/word/2010/wordml" xmlns:w15="http://schemas.microsoft.com/office/word/2012/wordml" xmlns:w16cex="http://schemas.microsoft.com/office/word/2018/wordml/cex" xmlns:w16cid="http://schemas.microsoft.com/office/word/2016/wordml/cid" xmlns:w16="http://schemas.microsoft.com/office/word/2018/wordml" xmlns:w16sdtdh="http://schemas.microsoft.com/office/word/2020/wordml/sdtdatahash" xmlns:w16se="http://schemas.microsoft.com/office/word/2015/wordml/symex" xmlns:wpg="http://schemas.microsoft.com/office/word/2010/wordprocessingGroup" xmlns:wpi="http://schemas.microsoft.com/office/word/2010/wordprocessingInk" xmlns:wne="http://schemas.microsoft.com/office/word/2006/wordml" xmlns:wps="http://schemas.microsoft.com/office/word/2010/wordprocessingShape" mc:Ignorable="w14 w15 w16se w16cid w16 w16cex w16sdtdh wp14">
   <w:abstractNum w:abstractNumId="0" w15:restartNumberingAfterBreak="0">
+    <w:nsid w:val="14CC1BC3"/>
+    <w:multiLevelType w:val="multilevel"/>
+    <w:tmpl w:val="9EBCFAC8"/>
+    <w:lvl w:ilvl="0">
+      <w:start w:val="1"/>
+      <w:numFmt w:val="bullet"/>
+      <w:lvlText w:val=""/>
+      <w:lvlJc w:val="left"/>
+      <w:pPr>
+        <w:tabs>
+          <w:tab w:val="num" w:pos="720"/>
+        </w:tabs>
+        <w:ind w:left="720" w:hanging="360"/>
+      </w:pPr>
+      <w:rPr>
+        <w:rFonts w:ascii="Symbol" w:hAnsi="Symbol" w:hint="default"/>
+        <w:sz w:val="20"/>
+      </w:rPr>
+    </w:lvl>
+    <w:lvl w:ilvl="1" w:tentative="1">
+      <w:start w:val="1"/>
+      <w:numFmt w:val="bullet"/>
+      <w:lvlText w:val="o"/>
+      <w:lvlJc w:val="left"/>
+      <w:pPr>
+        <w:tabs>
+          <w:tab w:val="num" w:pos="1440"/>
+        </w:tabs>
+        <w:ind w:left="1440" w:hanging="360"/>
+      </w:pPr>
+      <w:rPr>
+        <w:rFonts w:ascii="Courier New" w:hAnsi="Courier New" w:hint="default"/>
+        <w:sz w:val="20"/>
+      </w:rPr>
+    </w:lvl>
+    <w:lvl w:ilvl="2" w:tentative="1">
+      <w:start w:val="1"/>
+      <w:numFmt w:val="bullet"/>
+      <w:lvlText w:val=""/>
+      <w:lvlJc w:val="left"/>
+      <w:pPr>
+        <w:tabs>
+          <w:tab w:val="num" w:pos="2160"/>
+        </w:tabs>
+        <w:ind w:left="2160" w:hanging="360"/>
+      </w:pPr>
+      <w:rPr>
+        <w:rFonts w:ascii="Wingdings" w:hAnsi="Wingdings" w:hint="default"/>
+        <w:sz w:val="20"/>
+      </w:rPr>
+    </w:lvl>
+    <w:lvl w:ilvl="3" w:tentative="1">
+      <w:start w:val="1"/>
+      <w:numFmt w:val="bullet"/>
+      <w:lvlText w:val=""/>
+      <w:lvlJc w:val="left"/>
+      <w:pPr>
+        <w:tabs>
+          <w:tab w:val="num" w:pos="2880"/>
+        </w:tabs>
+        <w:ind w:left="2880" w:hanging="360"/>
+      </w:pPr>
+      <w:rPr>
+        <w:rFonts w:ascii="Wingdings" w:hAnsi="Wingdings" w:hint="default"/>
+        <w:sz w:val="20"/>
+      </w:rPr>
+    </w:lvl>
+    <w:lvl w:ilvl="4" w:tentative="1">
+      <w:start w:val="1"/>
+      <w:numFmt w:val="bullet"/>
+      <w:lvlText w:val=""/>
+      <w:lvlJc w:val="left"/>
+      <w:pPr>
+        <w:tabs>
+          <w:tab w:val="num" w:pos="3600"/>
+        </w:tabs>
+        <w:ind w:left="3600" w:hanging="360"/>
+      </w:pPr>
+      <w:rPr>
+        <w:rFonts w:ascii="Wingdings" w:hAnsi="Wingdings" w:hint="default"/>
+        <w:sz w:val="20"/>
+      </w:rPr>
+    </w:lvl>
+    <w:lvl w:ilvl="5" w:tentative="1">
+      <w:start w:val="1"/>
+      <w:numFmt w:val="bullet"/>
+      <w:lvlText w:val=""/>
+      <w:lvlJc w:val="left"/>
+      <w:pPr>
+        <w:tabs>
+          <w:tab w:val="num" w:pos="4320"/>
+        </w:tabs>
+        <w:ind w:left="4320" w:hanging="360"/>
+      </w:pPr>
+      <w:rPr>
+        <w:rFonts w:ascii="Wingdings" w:hAnsi="Wingdings" w:hint="default"/>
+        <w:sz w:val="20"/>
+      </w:rPr>
+    </w:lvl>
+    <w:lvl w:ilvl="6" w:tentative="1">
+      <w:start w:val="1"/>
+      <w:numFmt w:val="bullet"/>
+      <w:lvlText w:val=""/>
+      <w:lvlJc w:val="left"/>
+      <w:pPr>
+        <w:tabs>
+          <w:tab w:val="num" w:pos="5040"/>
+        </w:tabs>
+        <w:ind w:left="5040" w:hanging="360"/>
+      </w:pPr>
+      <w:rPr>
+        <w:rFonts w:ascii="Wingdings" w:hAnsi="Wingdings" w:hint="default"/>
+        <w:sz w:val="20"/>
+      </w:rPr>
+    </w:lvl>
+    <w:lvl w:ilvl="7" w:tentative="1">
+      <w:start w:val="1"/>
+      <w:numFmt w:val="bullet"/>
+      <w:lvlText w:val=""/>
+      <w:lvlJc w:val="left"/>
+      <w:pPr>
+        <w:tabs>
+          <w:tab w:val="num" w:pos="5760"/>
+        </w:tabs>
+        <w:ind w:left="5760" w:hanging="360"/>
+      </w:pPr>
+      <w:rPr>
+        <w:rFonts w:ascii="Wingdings" w:hAnsi="Wingdings" w:hint="default"/>
+        <w:sz w:val="20"/>
+      </w:rPr>
+    </w:lvl>
+    <w:lvl w:ilvl="8" w:tentative="1">
+      <w:start w:val="1"/>
+      <w:numFmt w:val="bullet"/>
+      <w:lvlText w:val=""/>
+      <w:lvlJc w:val="left"/>
+      <w:pPr>
+        <w:tabs>
+          <w:tab w:val="num" w:pos="6480"/>
+        </w:tabs>
+        <w:ind w:left="6480" w:hanging="360"/>
+      </w:pPr>
+      <w:rPr>
+        <w:rFonts w:ascii="Wingdings" w:hAnsi="Wingdings" w:hint="default"/>
+        <w:sz w:val="20"/>
+      </w:rPr>
+    </w:lvl>
+  </w:abstractNum>
+  <w:abstractNum w:abstractNumId="1" w15:restartNumberingAfterBreak="0">
+    <w:nsid w:val="3A517EDB"/>
+    <w:multiLevelType w:val="hybridMultilevel"/>
+    <w:tmpl w:val="E312E8E6"/>
+    <w:lvl w:ilvl="0" w:tplc="04090001">
+      <w:start w:val="1"/>
+      <w:numFmt w:val="bullet"/>
+      <w:lvlText w:val=""/>
+      <w:lvlJc w:val="left"/>
+      <w:pPr>
+        <w:ind w:left="720" w:hanging="360"/>
+      </w:pPr>
+      <w:rPr>
+        <w:rFonts w:ascii="Symbol" w:hAnsi="Symbol" w:hint="default"/>
+      </w:rPr>
+    </w:lvl>
+    <w:lvl w:ilvl="1" w:tplc="04090003" w:tentative="1">
+      <w:start w:val="1"/>
+      <w:numFmt w:val="bullet"/>
+      <w:lvlText w:val="o"/>
+      <w:lvlJc w:val="left"/>
+      <w:pPr>
+        <w:ind w:left="1440" w:hanging="360"/>
+      </w:pPr>
+      <w:rPr>
+        <w:rFonts w:ascii="Courier New" w:hAnsi="Courier New" w:cs="Courier New" w:hint="default"/>
+      </w:rPr>
+    </w:lvl>
+    <w:lvl w:ilvl="2" w:tplc="04090005" w:tentative="1">
+      <w:start w:val="1"/>
+      <w:numFmt w:val="bullet"/>
+      <w:lvlText w:val=""/>
+      <w:lvlJc w:val="left"/>
+      <w:pPr>
+        <w:ind w:left="2160" w:hanging="360"/>
+      </w:pPr>
+      <w:rPr>
+        <w:rFonts w:ascii="Wingdings" w:hAnsi="Wingdings" w:hint="default"/>
+      </w:rPr>
+    </w:lvl>
+    <w:lvl w:ilvl="3" w:tplc="04090001" w:tentative="1">
+      <w:start w:val="1"/>
+      <w:numFmt w:val="bullet"/>
+      <w:lvlText w:val=""/>
+      <w:lvlJc w:val="left"/>
+      <w:pPr>
+        <w:ind w:left="2880" w:hanging="360"/>
+      </w:pPr>
+      <w:rPr>
+        <w:rFonts w:ascii="Symbol" w:hAnsi="Symbol" w:hint="default"/>
+      </w:rPr>
+    </w:lvl>
+    <w:lvl w:ilvl="4" w:tplc="04090003" w:tentative="1">
+      <w:start w:val="1"/>
+      <w:numFmt w:val="bullet"/>
+      <w:lvlText w:val="o"/>
+      <w:lvlJc w:val="left"/>
+      <w:pPr>
+        <w:ind w:left="3600" w:hanging="360"/>
+      </w:pPr>
+      <w:rPr>
+        <w:rFonts w:ascii="Courier New" w:hAnsi="Courier New" w:cs="Courier New" w:hint="default"/>
+      </w:rPr>
+    </w:lvl>
+    <w:lvl w:ilvl="5" w:tplc="04090005" w:tentative="1">
+      <w:start w:val="1"/>
+      <w:numFmt w:val="bullet"/>
+      <w:lvlText w:val=""/>
+      <w:lvlJc w:val="left"/>
+      <w:pPr>
+        <w:ind w:left="4320" w:hanging="360"/>
+      </w:pPr>
+      <w:rPr>
+        <w:rFonts w:ascii="Wingdings" w:hAnsi="Wingdings" w:hint="default"/>
+      </w:rPr>
+    </w:lvl>
+    <w:lvl w:ilvl="6" w:tplc="04090001" w:tentative="1">
+      <w:start w:val="1"/>
+      <w:numFmt w:val="bullet"/>
+      <w:lvlText w:val=""/>
+      <w:lvlJc w:val="left"/>
+      <w:pPr>
+        <w:ind w:left="5040" w:hanging="360"/>
+      </w:pPr>
+      <w:rPr>
+        <w:rFonts w:ascii="Symbol" w:hAnsi="Symbol" w:hint="default"/>
+      </w:rPr>
+    </w:lvl>
+    <w:lvl w:ilvl="7" w:tplc="04090003" w:tentative="1">
+      <w:start w:val="1"/>
+      <w:numFmt w:val="bullet"/>
+      <w:lvlText w:val="o"/>
+      <w:lvlJc w:val="left"/>
+      <w:pPr>
+        <w:ind w:left="5760" w:hanging="360"/>
+      </w:pPr>
+      <w:rPr>
+        <w:rFonts w:ascii="Courier New" w:hAnsi="Courier New" w:cs="Courier New" w:hint="default"/>
+      </w:rPr>
+    </w:lvl>
+    <w:lvl w:ilvl="8" w:tplc="04090005" w:tentative="1">
+      <w:start w:val="1"/>
+      <w:numFmt w:val="bullet"/>
+      <w:lvlText w:val=""/>
+      <w:lvlJc w:val="left"/>
+      <w:pPr>
+        <w:ind w:left="6480" w:hanging="360"/>
+      </w:pPr>
+      <w:rPr>
+        <w:rFonts w:ascii="Wingdings" w:hAnsi="Wingdings" w:hint="default"/>
+      </w:rPr>
+    </w:lvl>
+  </w:abstractNum>
+  <w:abstractNum w:abstractNumId="2" w15:restartNumberingAfterBreak="0">
     <w:nsid w:val="42FE4542"/>
     <w:multiLevelType w:val="multilevel"/>
     <w:tmpl w:val="5D88A130"/>
@@ -1113,7 +976,7 @@
       </w:rPr>
     </w:lvl>
   </w:abstractNum>
-  <w:abstractNum w:abstractNumId="1" w15:restartNumberingAfterBreak="0">
+  <w:abstractNum w:abstractNumId="3" w15:restartNumberingAfterBreak="0">
     <w:nsid w:val="444C6AAF"/>
     <w:multiLevelType w:val="multilevel"/>
     <w:tmpl w:val="19BE1666"/>
@@ -1232,14 +1095,14 @@
       </w:rPr>
     </w:lvl>
   </w:abstractNum>
-  <w:abstractNum w:abstractNumId="2" w15:restartNumberingAfterBreak="0">
-    <w:nsid w:val="499D4C36"/>
+  <w:abstractNum w:abstractNumId="4" w15:restartNumberingAfterBreak="0">
+    <w:nsid w:val="447575A5"/>
     <w:multiLevelType w:val="multilevel"/>
-    <w:tmpl w:val="CD502C96"/>
+    <w:tmpl w:val="56182F50"/>
     <w:lvl w:ilvl="0">
       <w:start w:val="1"/>
-      <w:numFmt w:val="decimal"/>
-      <w:lvlText w:val="%1."/>
+      <w:numFmt w:val="bullet"/>
+      <w:lvlText w:val=""/>
       <w:lvlJc w:val="left"/>
       <w:pPr>
         <w:tabs>
@@ -1248,6 +1111,7 @@
         <w:ind w:left="360" w:hanging="360"/>
       </w:pPr>
       <w:rPr>
+        <w:rFonts w:ascii="Symbol" w:hAnsi="Symbol" w:hint="default"/>
         <w:b/>
         <w:bCs w:val="0"/>
         <w:i w:val="0"/>
@@ -1377,16 +1241,19 @@
       </w:rPr>
     </w:lvl>
   </w:abstractNum>
-  <w:abstractNum w:abstractNumId="3" w15:restartNumberingAfterBreak="0">
-    <w:nsid w:val="4BFA7C4D"/>
+  <w:abstractNum w:abstractNumId="5" w15:restartNumberingAfterBreak="0">
+    <w:nsid w:val="499D4C36"/>
     <w:multiLevelType w:val="multilevel"/>
-    <w:tmpl w:val="DBF4D2C0"/>
+    <w:tmpl w:val="E08A9848"/>
     <w:lvl w:ilvl="0">
       <w:start w:val="1"/>
       <w:numFmt w:val="decimal"/>
       <w:lvlText w:val="%1."/>
       <w:lvlJc w:val="left"/>
       <w:pPr>
+        <w:tabs>
+          <w:tab w:val="num" w:pos="0"/>
+        </w:tabs>
         <w:ind w:left="360" w:hanging="360"/>
       </w:pPr>
       <w:rPr>
@@ -1404,11 +1271,13 @@
       <w:lvlText w:val=""/>
       <w:lvlJc w:val="left"/>
       <w:pPr>
+        <w:tabs>
+          <w:tab w:val="num" w:pos="0"/>
+        </w:tabs>
         <w:ind w:left="1440" w:hanging="360"/>
       </w:pPr>
       <w:rPr>
         <w:rFonts w:ascii="Wingdings 2" w:hAnsi="Wingdings 2" w:cs="Wingdings 2" w:hint="default"/>
-        <w:u w:val="none"/>
       </w:rPr>
     </w:lvl>
     <w:lvl w:ilvl="2">
@@ -1417,6 +1286,9 @@
       <w:lvlText w:val="%3."/>
       <w:lvlJc w:val="right"/>
       <w:pPr>
+        <w:tabs>
+          <w:tab w:val="num" w:pos="0"/>
+        </w:tabs>
         <w:ind w:left="2160" w:hanging="360"/>
       </w:pPr>
       <w:rPr>
@@ -1429,6 +1301,9 @@
       <w:lvlText w:val="%4."/>
       <w:lvlJc w:val="left"/>
       <w:pPr>
+        <w:tabs>
+          <w:tab w:val="num" w:pos="0"/>
+        </w:tabs>
         <w:ind w:left="2880" w:hanging="360"/>
       </w:pPr>
       <w:rPr>
@@ -1441,6 +1316,9 @@
       <w:lvlText w:val="%5."/>
       <w:lvlJc w:val="left"/>
       <w:pPr>
+        <w:tabs>
+          <w:tab w:val="num" w:pos="0"/>
+        </w:tabs>
         <w:ind w:left="3600" w:hanging="360"/>
       </w:pPr>
       <w:rPr>
@@ -1453,6 +1331,9 @@
       <w:lvlText w:val="%6."/>
       <w:lvlJc w:val="right"/>
       <w:pPr>
+        <w:tabs>
+          <w:tab w:val="num" w:pos="0"/>
+        </w:tabs>
         <w:ind w:left="4320" w:hanging="360"/>
       </w:pPr>
       <w:rPr>
@@ -1465,6 +1346,9 @@
       <w:lvlText w:val="%7."/>
       <w:lvlJc w:val="left"/>
       <w:pPr>
+        <w:tabs>
+          <w:tab w:val="num" w:pos="0"/>
+        </w:tabs>
         <w:ind w:left="5040" w:hanging="360"/>
       </w:pPr>
       <w:rPr>
@@ -1477,6 +1361,9 @@
       <w:lvlText w:val="%8."/>
       <w:lvlJc w:val="left"/>
       <w:pPr>
+        <w:tabs>
+          <w:tab w:val="num" w:pos="0"/>
+        </w:tabs>
         <w:ind w:left="5760" w:hanging="360"/>
       </w:pPr>
       <w:rPr>
@@ -1489,6 +1376,9 @@
       <w:lvlText w:val="%9."/>
       <w:lvlJc w:val="right"/>
       <w:pPr>
+        <w:tabs>
+          <w:tab w:val="num" w:pos="0"/>
+        </w:tabs>
         <w:ind w:left="6480" w:hanging="360"/>
       </w:pPr>
       <w:rPr>
@@ -1496,19 +1386,16 @@
       </w:rPr>
     </w:lvl>
   </w:abstractNum>
-  <w:abstractNum w:abstractNumId="4" w15:restartNumberingAfterBreak="0">
-    <w:nsid w:val="61F25434"/>
+  <w:abstractNum w:abstractNumId="6" w15:restartNumberingAfterBreak="0">
+    <w:nsid w:val="4BFA7C4D"/>
     <w:multiLevelType w:val="multilevel"/>
-    <w:tmpl w:val="452AA838"/>
+    <w:tmpl w:val="DBF4D2C0"/>
     <w:lvl w:ilvl="0">
       <w:start w:val="1"/>
       <w:numFmt w:val="decimal"/>
       <w:lvlText w:val="%1."/>
       <w:lvlJc w:val="left"/>
       <w:pPr>
-        <w:tabs>
-          <w:tab w:val="num" w:pos="0"/>
-        </w:tabs>
         <w:ind w:left="360" w:hanging="360"/>
       </w:pPr>
       <w:rPr>
@@ -1526,13 +1413,11 @@
       <w:lvlText w:val=""/>
       <w:lvlJc w:val="left"/>
       <w:pPr>
-        <w:tabs>
-          <w:tab w:val="num" w:pos="0"/>
-        </w:tabs>
         <w:ind w:left="1440" w:hanging="360"/>
       </w:pPr>
       <w:rPr>
         <w:rFonts w:ascii="Wingdings 2" w:hAnsi="Wingdings 2" w:cs="Wingdings 2" w:hint="default"/>
+        <w:u w:val="none"/>
       </w:rPr>
     </w:lvl>
     <w:lvl w:ilvl="2">
@@ -1541,9 +1426,6 @@
       <w:lvlText w:val="%3."/>
       <w:lvlJc w:val="right"/>
       <w:pPr>
-        <w:tabs>
-          <w:tab w:val="num" w:pos="0"/>
-        </w:tabs>
         <w:ind w:left="2160" w:hanging="360"/>
       </w:pPr>
       <w:rPr>
@@ -1556,9 +1438,6 @@
       <w:lvlText w:val="%4."/>
       <w:lvlJc w:val="left"/>
       <w:pPr>
-        <w:tabs>
-          <w:tab w:val="num" w:pos="0"/>
-        </w:tabs>
         <w:ind w:left="2880" w:hanging="360"/>
       </w:pPr>
       <w:rPr>
@@ -1571,9 +1450,6 @@
       <w:lvlText w:val="%5."/>
       <w:lvlJc w:val="left"/>
       <w:pPr>
-        <w:tabs>
-          <w:tab w:val="num" w:pos="0"/>
-        </w:tabs>
         <w:ind w:left="3600" w:hanging="360"/>
       </w:pPr>
       <w:rPr>
@@ -1586,9 +1462,6 @@
       <w:lvlText w:val="%6."/>
       <w:lvlJc w:val="right"/>
       <w:pPr>
-        <w:tabs>
-          <w:tab w:val="num" w:pos="0"/>
-        </w:tabs>
         <w:ind w:left="4320" w:hanging="360"/>
       </w:pPr>
       <w:rPr>
@@ -1601,9 +1474,6 @@
       <w:lvlText w:val="%7."/>
       <w:lvlJc w:val="left"/>
       <w:pPr>
-        <w:tabs>
-          <w:tab w:val="num" w:pos="0"/>
-        </w:tabs>
         <w:ind w:left="5040" w:hanging="360"/>
       </w:pPr>
       <w:rPr>
@@ -1616,9 +1486,6 @@
       <w:lvlText w:val="%8."/>
       <w:lvlJc w:val="left"/>
       <w:pPr>
-        <w:tabs>
-          <w:tab w:val="num" w:pos="0"/>
-        </w:tabs>
         <w:ind w:left="5760" w:hanging="360"/>
       </w:pPr>
       <w:rPr>
@@ -1631,9 +1498,6 @@
       <w:lvlText w:val="%9."/>
       <w:lvlJc w:val="right"/>
       <w:pPr>
-        <w:tabs>
-          <w:tab w:val="num" w:pos="0"/>
-        </w:tabs>
         <w:ind w:left="6480" w:hanging="360"/>
       </w:pPr>
       <w:rPr>
@@ -1641,19 +1505,23 @@
       </w:rPr>
     </w:lvl>
   </w:abstractNum>
-  <w:abstractNum w:abstractNumId="5" w15:restartNumberingAfterBreak="0">
-    <w:nsid w:val="620B1BB7"/>
+  <w:abstractNum w:abstractNumId="7" w15:restartNumberingAfterBreak="0">
+    <w:nsid w:val="549808F4"/>
     <w:multiLevelType w:val="multilevel"/>
-    <w:tmpl w:val="19BE1666"/>
+    <w:tmpl w:val="56182F50"/>
     <w:lvl w:ilvl="0">
       <w:start w:val="1"/>
-      <w:numFmt w:val="decimal"/>
-      <w:lvlText w:val="%1."/>
-      <w:lvlJc w:val="left"/>
-      <w:pPr>
-        <w:ind w:left="360" w:hanging="360"/>
-      </w:pPr>
-      <w:rPr>
+      <w:numFmt w:val="bullet"/>
+      <w:lvlText w:val=""/>
+      <w:lvlJc w:val="left"/>
+      <w:pPr>
+        <w:tabs>
+          <w:tab w:val="num" w:pos="360"/>
+        </w:tabs>
+        <w:ind w:left="720" w:hanging="360"/>
+      </w:pPr>
+      <w:rPr>
+        <w:rFonts w:ascii="Symbol" w:hAnsi="Symbol" w:hint="default"/>
         <w:b/>
         <w:bCs w:val="0"/>
         <w:i w:val="0"/>
@@ -1668,11 +1536,13 @@
       <w:lvlText w:val=""/>
       <w:lvlJc w:val="left"/>
       <w:pPr>
-        <w:ind w:left="1440" w:hanging="360"/>
+        <w:tabs>
+          <w:tab w:val="num" w:pos="360"/>
+        </w:tabs>
+        <w:ind w:left="1800" w:hanging="360"/>
       </w:pPr>
       <w:rPr>
         <w:rFonts w:ascii="Wingdings 2" w:hAnsi="Wingdings 2" w:cs="Wingdings 2" w:hint="default"/>
-        <w:u w:val="none"/>
       </w:rPr>
     </w:lvl>
     <w:lvl w:ilvl="2">
@@ -1681,7 +1551,10 @@
       <w:lvlText w:val="%3."/>
       <w:lvlJc w:val="right"/>
       <w:pPr>
-        <w:ind w:left="2160" w:hanging="360"/>
+        <w:tabs>
+          <w:tab w:val="num" w:pos="360"/>
+        </w:tabs>
+        <w:ind w:left="2520" w:hanging="360"/>
       </w:pPr>
       <w:rPr>
         <w:u w:val="none"/>
@@ -1693,7 +1566,10 @@
       <w:lvlText w:val="%4."/>
       <w:lvlJc w:val="left"/>
       <w:pPr>
-        <w:ind w:left="2880" w:hanging="360"/>
+        <w:tabs>
+          <w:tab w:val="num" w:pos="360"/>
+        </w:tabs>
+        <w:ind w:left="3240" w:hanging="360"/>
       </w:pPr>
       <w:rPr>
         <w:u w:val="none"/>
@@ -1705,7 +1581,10 @@
       <w:lvlText w:val="%5."/>
       <w:lvlJc w:val="left"/>
       <w:pPr>
-        <w:ind w:left="3600" w:hanging="360"/>
+        <w:tabs>
+          <w:tab w:val="num" w:pos="360"/>
+        </w:tabs>
+        <w:ind w:left="3960" w:hanging="360"/>
       </w:pPr>
       <w:rPr>
         <w:u w:val="none"/>
@@ -1717,7 +1596,10 @@
       <w:lvlText w:val="%6."/>
       <w:lvlJc w:val="right"/>
       <w:pPr>
-        <w:ind w:left="4320" w:hanging="360"/>
+        <w:tabs>
+          <w:tab w:val="num" w:pos="360"/>
+        </w:tabs>
+        <w:ind w:left="4680" w:hanging="360"/>
       </w:pPr>
       <w:rPr>
         <w:u w:val="none"/>
@@ -1729,7 +1611,10 @@
       <w:lvlText w:val="%7."/>
       <w:lvlJc w:val="left"/>
       <w:pPr>
-        <w:ind w:left="5040" w:hanging="360"/>
+        <w:tabs>
+          <w:tab w:val="num" w:pos="360"/>
+        </w:tabs>
+        <w:ind w:left="5400" w:hanging="360"/>
       </w:pPr>
       <w:rPr>
         <w:u w:val="none"/>
@@ -1741,7 +1626,10 @@
       <w:lvlText w:val="%8."/>
       <w:lvlJc w:val="left"/>
       <w:pPr>
-        <w:ind w:left="5760" w:hanging="360"/>
+        <w:tabs>
+          <w:tab w:val="num" w:pos="360"/>
+        </w:tabs>
+        <w:ind w:left="6120" w:hanging="360"/>
       </w:pPr>
       <w:rPr>
         <w:u w:val="none"/>
@@ -1753,109 +1641,116 @@
       <w:lvlText w:val="%9."/>
       <w:lvlJc w:val="right"/>
       <w:pPr>
-        <w:ind w:left="6480" w:hanging="360"/>
+        <w:tabs>
+          <w:tab w:val="num" w:pos="360"/>
+        </w:tabs>
+        <w:ind w:left="6840" w:hanging="360"/>
       </w:pPr>
       <w:rPr>
         <w:u w:val="none"/>
       </w:rPr>
     </w:lvl>
   </w:abstractNum>
-  <w:abstractNum w:abstractNumId="6" w15:restartNumberingAfterBreak="0">
-    <w:nsid w:val="6DC9770E"/>
+  <w:abstractNum w:abstractNumId="8" w15:restartNumberingAfterBreak="0">
+    <w:nsid w:val="5C0627E9"/>
     <w:multiLevelType w:val="hybridMultilevel"/>
-    <w:tmpl w:val="42E80FA2"/>
-    <w:lvl w:ilvl="0" w:tplc="0409000F">
+    <w:tmpl w:val="667619F2"/>
+    <w:lvl w:ilvl="0" w:tplc="E0329E0A">
+      <w:start w:val="1"/>
+      <w:numFmt w:val="decimal"/>
+      <w:pStyle w:val="ListParagraph"/>
+      <w:lvlText w:val="%1."/>
+      <w:lvlJc w:val="left"/>
+      <w:pPr>
+        <w:ind w:left="360" w:hanging="360"/>
+      </w:pPr>
+    </w:lvl>
+    <w:lvl w:ilvl="1" w:tplc="04090019" w:tentative="1">
+      <w:start w:val="1"/>
+      <w:numFmt w:val="lowerLetter"/>
+      <w:lvlText w:val="%2."/>
+      <w:lvlJc w:val="left"/>
+      <w:pPr>
+        <w:ind w:left="1080" w:hanging="360"/>
+      </w:pPr>
+    </w:lvl>
+    <w:lvl w:ilvl="2" w:tplc="0409001B" w:tentative="1">
+      <w:start w:val="1"/>
+      <w:numFmt w:val="lowerRoman"/>
+      <w:lvlText w:val="%3."/>
+      <w:lvlJc w:val="right"/>
+      <w:pPr>
+        <w:ind w:left="1800" w:hanging="180"/>
+      </w:pPr>
+    </w:lvl>
+    <w:lvl w:ilvl="3" w:tplc="0409000F" w:tentative="1">
+      <w:start w:val="1"/>
+      <w:numFmt w:val="decimal"/>
+      <w:lvlText w:val="%4."/>
+      <w:lvlJc w:val="left"/>
+      <w:pPr>
+        <w:ind w:left="2520" w:hanging="360"/>
+      </w:pPr>
+    </w:lvl>
+    <w:lvl w:ilvl="4" w:tplc="04090019" w:tentative="1">
+      <w:start w:val="1"/>
+      <w:numFmt w:val="lowerLetter"/>
+      <w:lvlText w:val="%5."/>
+      <w:lvlJc w:val="left"/>
+      <w:pPr>
+        <w:ind w:left="3240" w:hanging="360"/>
+      </w:pPr>
+    </w:lvl>
+    <w:lvl w:ilvl="5" w:tplc="0409001B" w:tentative="1">
+      <w:start w:val="1"/>
+      <w:numFmt w:val="lowerRoman"/>
+      <w:lvlText w:val="%6."/>
+      <w:lvlJc w:val="right"/>
+      <w:pPr>
+        <w:ind w:left="3960" w:hanging="180"/>
+      </w:pPr>
+    </w:lvl>
+    <w:lvl w:ilvl="6" w:tplc="0409000F" w:tentative="1">
+      <w:start w:val="1"/>
+      <w:numFmt w:val="decimal"/>
+      <w:lvlText w:val="%7."/>
+      <w:lvlJc w:val="left"/>
+      <w:pPr>
+        <w:ind w:left="4680" w:hanging="360"/>
+      </w:pPr>
+    </w:lvl>
+    <w:lvl w:ilvl="7" w:tplc="04090019" w:tentative="1">
+      <w:start w:val="1"/>
+      <w:numFmt w:val="lowerLetter"/>
+      <w:lvlText w:val="%8."/>
+      <w:lvlJc w:val="left"/>
+      <w:pPr>
+        <w:ind w:left="5400" w:hanging="360"/>
+      </w:pPr>
+    </w:lvl>
+    <w:lvl w:ilvl="8" w:tplc="0409001B" w:tentative="1">
+      <w:start w:val="1"/>
+      <w:numFmt w:val="lowerRoman"/>
+      <w:lvlText w:val="%9."/>
+      <w:lvlJc w:val="right"/>
+      <w:pPr>
+        <w:ind w:left="6120" w:hanging="180"/>
+      </w:pPr>
+    </w:lvl>
+  </w:abstractNum>
+  <w:abstractNum w:abstractNumId="9" w15:restartNumberingAfterBreak="0">
+    <w:nsid w:val="61F25434"/>
+    <w:multiLevelType w:val="multilevel"/>
+    <w:tmpl w:val="452AA838"/>
+    <w:lvl w:ilvl="0">
       <w:start w:val="1"/>
       <w:numFmt w:val="decimal"/>
       <w:lvlText w:val="%1."/>
       <w:lvlJc w:val="left"/>
       <w:pPr>
-        <w:ind w:left="720" w:hanging="360"/>
-      </w:pPr>
-    </w:lvl>
-    <w:lvl w:ilvl="1" w:tplc="04090019" w:tentative="1">
-      <w:start w:val="1"/>
-      <w:numFmt w:val="lowerLetter"/>
-      <w:lvlText w:val="%2."/>
-      <w:lvlJc w:val="left"/>
-      <w:pPr>
-        <w:ind w:left="1440" w:hanging="360"/>
-      </w:pPr>
-    </w:lvl>
-    <w:lvl w:ilvl="2" w:tplc="0409001B" w:tentative="1">
-      <w:start w:val="1"/>
-      <w:numFmt w:val="lowerRoman"/>
-      <w:lvlText w:val="%3."/>
-      <w:lvlJc w:val="right"/>
-      <w:pPr>
-        <w:ind w:left="2160" w:hanging="180"/>
-      </w:pPr>
-    </w:lvl>
-    <w:lvl w:ilvl="3" w:tplc="0409000F" w:tentative="1">
-      <w:start w:val="1"/>
-      <w:numFmt w:val="decimal"/>
-      <w:lvlText w:val="%4."/>
-      <w:lvlJc w:val="left"/>
-      <w:pPr>
-        <w:ind w:left="2880" w:hanging="360"/>
-      </w:pPr>
-    </w:lvl>
-    <w:lvl w:ilvl="4" w:tplc="04090019" w:tentative="1">
-      <w:start w:val="1"/>
-      <w:numFmt w:val="lowerLetter"/>
-      <w:lvlText w:val="%5."/>
-      <w:lvlJc w:val="left"/>
-      <w:pPr>
-        <w:ind w:left="3600" w:hanging="360"/>
-      </w:pPr>
-    </w:lvl>
-    <w:lvl w:ilvl="5" w:tplc="0409001B" w:tentative="1">
-      <w:start w:val="1"/>
-      <w:numFmt w:val="lowerRoman"/>
-      <w:lvlText w:val="%6."/>
-      <w:lvlJc w:val="right"/>
-      <w:pPr>
-        <w:ind w:left="4320" w:hanging="180"/>
-      </w:pPr>
-    </w:lvl>
-    <w:lvl w:ilvl="6" w:tplc="0409000F" w:tentative="1">
-      <w:start w:val="1"/>
-      <w:numFmt w:val="decimal"/>
-      <w:lvlText w:val="%7."/>
-      <w:lvlJc w:val="left"/>
-      <w:pPr>
-        <w:ind w:left="5040" w:hanging="360"/>
-      </w:pPr>
-    </w:lvl>
-    <w:lvl w:ilvl="7" w:tplc="04090019" w:tentative="1">
-      <w:start w:val="1"/>
-      <w:numFmt w:val="lowerLetter"/>
-      <w:lvlText w:val="%8."/>
-      <w:lvlJc w:val="left"/>
-      <w:pPr>
-        <w:ind w:left="5760" w:hanging="360"/>
-      </w:pPr>
-    </w:lvl>
-    <w:lvl w:ilvl="8" w:tplc="0409001B" w:tentative="1">
-      <w:start w:val="1"/>
-      <w:numFmt w:val="lowerRoman"/>
-      <w:lvlText w:val="%9."/>
-      <w:lvlJc w:val="right"/>
-      <w:pPr>
-        <w:ind w:left="6480" w:hanging="180"/>
-      </w:pPr>
-    </w:lvl>
-  </w:abstractNum>
-  <w:abstractNum w:abstractNumId="7" w15:restartNumberingAfterBreak="0">
-    <w:nsid w:val="70F12DF3"/>
-    <w:multiLevelType w:val="multilevel"/>
-    <w:tmpl w:val="11EAA22A"/>
-    <w:lvl w:ilvl="0">
-      <w:start w:val="1"/>
-      <w:numFmt w:val="decimal"/>
-      <w:lvlText w:val="%1."/>
-      <w:lvlJc w:val="left"/>
-      <w:pPr>
+        <w:tabs>
+          <w:tab w:val="num" w:pos="0"/>
+        </w:tabs>
         <w:ind w:left="360" w:hanging="360"/>
       </w:pPr>
       <w:rPr>
@@ -1873,11 +1768,13 @@
       <w:lvlText w:val=""/>
       <w:lvlJc w:val="left"/>
       <w:pPr>
+        <w:tabs>
+          <w:tab w:val="num" w:pos="0"/>
+        </w:tabs>
         <w:ind w:left="1440" w:hanging="360"/>
       </w:pPr>
       <w:rPr>
         <w:rFonts w:ascii="Wingdings 2" w:hAnsi="Wingdings 2" w:cs="Wingdings 2" w:hint="default"/>
-        <w:u w:val="none"/>
       </w:rPr>
     </w:lvl>
     <w:lvl w:ilvl="2">
@@ -1886,6 +1783,9 @@
       <w:lvlText w:val="%3."/>
       <w:lvlJc w:val="right"/>
       <w:pPr>
+        <w:tabs>
+          <w:tab w:val="num" w:pos="0"/>
+        </w:tabs>
         <w:ind w:left="2160" w:hanging="360"/>
       </w:pPr>
       <w:rPr>
@@ -1898,6 +1798,9 @@
       <w:lvlText w:val="%4."/>
       <w:lvlJc w:val="left"/>
       <w:pPr>
+        <w:tabs>
+          <w:tab w:val="num" w:pos="0"/>
+        </w:tabs>
         <w:ind w:left="2880" w:hanging="360"/>
       </w:pPr>
       <w:rPr>
@@ -1910,6 +1813,9 @@
       <w:lvlText w:val="%5."/>
       <w:lvlJc w:val="left"/>
       <w:pPr>
+        <w:tabs>
+          <w:tab w:val="num" w:pos="0"/>
+        </w:tabs>
         <w:ind w:left="3600" w:hanging="360"/>
       </w:pPr>
       <w:rPr>
@@ -1922,6 +1828,9 @@
       <w:lvlText w:val="%6."/>
       <w:lvlJc w:val="right"/>
       <w:pPr>
+        <w:tabs>
+          <w:tab w:val="num" w:pos="0"/>
+        </w:tabs>
         <w:ind w:left="4320" w:hanging="360"/>
       </w:pPr>
       <w:rPr>
@@ -1934,6 +1843,9 @@
       <w:lvlText w:val="%7."/>
       <w:lvlJc w:val="left"/>
       <w:pPr>
+        <w:tabs>
+          <w:tab w:val="num" w:pos="0"/>
+        </w:tabs>
         <w:ind w:left="5040" w:hanging="360"/>
       </w:pPr>
       <w:rPr>
@@ -1946,6 +1858,628 @@
       <w:lvlText w:val="%8."/>
       <w:lvlJc w:val="left"/>
       <w:pPr>
+        <w:tabs>
+          <w:tab w:val="num" w:pos="0"/>
+        </w:tabs>
+        <w:ind w:left="5760" w:hanging="360"/>
+      </w:pPr>
+      <w:rPr>
+        <w:u w:val="none"/>
+      </w:rPr>
+    </w:lvl>
+    <w:lvl w:ilvl="8">
+      <w:start w:val="1"/>
+      <w:numFmt w:val="lowerRoman"/>
+      <w:lvlText w:val="%9."/>
+      <w:lvlJc w:val="right"/>
+      <w:pPr>
+        <w:tabs>
+          <w:tab w:val="num" w:pos="0"/>
+        </w:tabs>
+        <w:ind w:left="6480" w:hanging="360"/>
+      </w:pPr>
+      <w:rPr>
+        <w:u w:val="none"/>
+      </w:rPr>
+    </w:lvl>
+  </w:abstractNum>
+  <w:abstractNum w:abstractNumId="10" w15:restartNumberingAfterBreak="0">
+    <w:nsid w:val="620B1BB7"/>
+    <w:multiLevelType w:val="multilevel"/>
+    <w:tmpl w:val="19BE1666"/>
+    <w:lvl w:ilvl="0">
+      <w:start w:val="1"/>
+      <w:numFmt w:val="decimal"/>
+      <w:lvlText w:val="%1."/>
+      <w:lvlJc w:val="left"/>
+      <w:pPr>
+        <w:ind w:left="360" w:hanging="360"/>
+      </w:pPr>
+      <w:rPr>
+        <w:b/>
+        <w:bCs w:val="0"/>
+        <w:i w:val="0"/>
+        <w:color w:val="000000"/>
+        <w:sz w:val="20"/>
+        <w:u w:val="none"/>
+      </w:rPr>
+    </w:lvl>
+    <w:lvl w:ilvl="1">
+      <w:start w:val="1"/>
+      <w:numFmt w:val="bullet"/>
+      <w:lvlText w:val=""/>
+      <w:lvlJc w:val="left"/>
+      <w:pPr>
+        <w:ind w:left="1440" w:hanging="360"/>
+      </w:pPr>
+      <w:rPr>
+        <w:rFonts w:ascii="Wingdings 2" w:hAnsi="Wingdings 2" w:cs="Wingdings 2" w:hint="default"/>
+        <w:u w:val="none"/>
+      </w:rPr>
+    </w:lvl>
+    <w:lvl w:ilvl="2">
+      <w:start w:val="1"/>
+      <w:numFmt w:val="lowerRoman"/>
+      <w:lvlText w:val="%3."/>
+      <w:lvlJc w:val="right"/>
+      <w:pPr>
+        <w:ind w:left="2160" w:hanging="360"/>
+      </w:pPr>
+      <w:rPr>
+        <w:u w:val="none"/>
+      </w:rPr>
+    </w:lvl>
+    <w:lvl w:ilvl="3">
+      <w:start w:val="1"/>
+      <w:numFmt w:val="decimal"/>
+      <w:lvlText w:val="%4."/>
+      <w:lvlJc w:val="left"/>
+      <w:pPr>
+        <w:ind w:left="2880" w:hanging="360"/>
+      </w:pPr>
+      <w:rPr>
+        <w:u w:val="none"/>
+      </w:rPr>
+    </w:lvl>
+    <w:lvl w:ilvl="4">
+      <w:start w:val="1"/>
+      <w:numFmt w:val="lowerLetter"/>
+      <w:lvlText w:val="%5."/>
+      <w:lvlJc w:val="left"/>
+      <w:pPr>
+        <w:ind w:left="3600" w:hanging="360"/>
+      </w:pPr>
+      <w:rPr>
+        <w:u w:val="none"/>
+      </w:rPr>
+    </w:lvl>
+    <w:lvl w:ilvl="5">
+      <w:start w:val="1"/>
+      <w:numFmt w:val="lowerRoman"/>
+      <w:lvlText w:val="%6."/>
+      <w:lvlJc w:val="right"/>
+      <w:pPr>
+        <w:ind w:left="4320" w:hanging="360"/>
+      </w:pPr>
+      <w:rPr>
+        <w:u w:val="none"/>
+      </w:rPr>
+    </w:lvl>
+    <w:lvl w:ilvl="6">
+      <w:start w:val="1"/>
+      <w:numFmt w:val="decimal"/>
+      <w:lvlText w:val="%7."/>
+      <w:lvlJc w:val="left"/>
+      <w:pPr>
+        <w:ind w:left="5040" w:hanging="360"/>
+      </w:pPr>
+      <w:rPr>
+        <w:u w:val="none"/>
+      </w:rPr>
+    </w:lvl>
+    <w:lvl w:ilvl="7">
+      <w:start w:val="1"/>
+      <w:numFmt w:val="lowerLetter"/>
+      <w:lvlText w:val="%8."/>
+      <w:lvlJc w:val="left"/>
+      <w:pPr>
+        <w:ind w:left="5760" w:hanging="360"/>
+      </w:pPr>
+      <w:rPr>
+        <w:u w:val="none"/>
+      </w:rPr>
+    </w:lvl>
+    <w:lvl w:ilvl="8">
+      <w:start w:val="1"/>
+      <w:numFmt w:val="lowerRoman"/>
+      <w:lvlText w:val="%9."/>
+      <w:lvlJc w:val="right"/>
+      <w:pPr>
+        <w:ind w:left="6480" w:hanging="360"/>
+      </w:pPr>
+      <w:rPr>
+        <w:u w:val="none"/>
+      </w:rPr>
+    </w:lvl>
+  </w:abstractNum>
+  <w:abstractNum w:abstractNumId="11" w15:restartNumberingAfterBreak="0">
+    <w:nsid w:val="66EB0660"/>
+    <w:multiLevelType w:val="multilevel"/>
+    <w:tmpl w:val="56182F50"/>
+    <w:lvl w:ilvl="0">
+      <w:start w:val="1"/>
+      <w:numFmt w:val="bullet"/>
+      <w:lvlText w:val=""/>
+      <w:lvlJc w:val="left"/>
+      <w:pPr>
+        <w:tabs>
+          <w:tab w:val="num" w:pos="360"/>
+        </w:tabs>
+        <w:ind w:left="720" w:hanging="360"/>
+      </w:pPr>
+      <w:rPr>
+        <w:rFonts w:ascii="Symbol" w:hAnsi="Symbol" w:hint="default"/>
+        <w:b/>
+        <w:bCs w:val="0"/>
+        <w:i w:val="0"/>
+        <w:color w:val="000000"/>
+        <w:sz w:val="20"/>
+        <w:u w:val="none"/>
+      </w:rPr>
+    </w:lvl>
+    <w:lvl w:ilvl="1">
+      <w:start w:val="1"/>
+      <w:numFmt w:val="bullet"/>
+      <w:lvlText w:val=""/>
+      <w:lvlJc w:val="left"/>
+      <w:pPr>
+        <w:tabs>
+          <w:tab w:val="num" w:pos="360"/>
+        </w:tabs>
+        <w:ind w:left="1800" w:hanging="360"/>
+      </w:pPr>
+      <w:rPr>
+        <w:rFonts w:ascii="Wingdings 2" w:hAnsi="Wingdings 2" w:cs="Wingdings 2" w:hint="default"/>
+      </w:rPr>
+    </w:lvl>
+    <w:lvl w:ilvl="2">
+      <w:start w:val="1"/>
+      <w:numFmt w:val="lowerRoman"/>
+      <w:lvlText w:val="%3."/>
+      <w:lvlJc w:val="right"/>
+      <w:pPr>
+        <w:tabs>
+          <w:tab w:val="num" w:pos="360"/>
+        </w:tabs>
+        <w:ind w:left="2520" w:hanging="360"/>
+      </w:pPr>
+      <w:rPr>
+        <w:u w:val="none"/>
+      </w:rPr>
+    </w:lvl>
+    <w:lvl w:ilvl="3">
+      <w:start w:val="1"/>
+      <w:numFmt w:val="decimal"/>
+      <w:lvlText w:val="%4."/>
+      <w:lvlJc w:val="left"/>
+      <w:pPr>
+        <w:tabs>
+          <w:tab w:val="num" w:pos="360"/>
+        </w:tabs>
+        <w:ind w:left="3240" w:hanging="360"/>
+      </w:pPr>
+      <w:rPr>
+        <w:u w:val="none"/>
+      </w:rPr>
+    </w:lvl>
+    <w:lvl w:ilvl="4">
+      <w:start w:val="1"/>
+      <w:numFmt w:val="lowerLetter"/>
+      <w:lvlText w:val="%5."/>
+      <w:lvlJc w:val="left"/>
+      <w:pPr>
+        <w:tabs>
+          <w:tab w:val="num" w:pos="360"/>
+        </w:tabs>
+        <w:ind w:left="3960" w:hanging="360"/>
+      </w:pPr>
+      <w:rPr>
+        <w:u w:val="none"/>
+      </w:rPr>
+    </w:lvl>
+    <w:lvl w:ilvl="5">
+      <w:start w:val="1"/>
+      <w:numFmt w:val="lowerRoman"/>
+      <w:lvlText w:val="%6."/>
+      <w:lvlJc w:val="right"/>
+      <w:pPr>
+        <w:tabs>
+          <w:tab w:val="num" w:pos="360"/>
+        </w:tabs>
+        <w:ind w:left="4680" w:hanging="360"/>
+      </w:pPr>
+      <w:rPr>
+        <w:u w:val="none"/>
+      </w:rPr>
+    </w:lvl>
+    <w:lvl w:ilvl="6">
+      <w:start w:val="1"/>
+      <w:numFmt w:val="decimal"/>
+      <w:lvlText w:val="%7."/>
+      <w:lvlJc w:val="left"/>
+      <w:pPr>
+        <w:tabs>
+          <w:tab w:val="num" w:pos="360"/>
+        </w:tabs>
+        <w:ind w:left="5400" w:hanging="360"/>
+      </w:pPr>
+      <w:rPr>
+        <w:u w:val="none"/>
+      </w:rPr>
+    </w:lvl>
+    <w:lvl w:ilvl="7">
+      <w:start w:val="1"/>
+      <w:numFmt w:val="lowerLetter"/>
+      <w:lvlText w:val="%8."/>
+      <w:lvlJc w:val="left"/>
+      <w:pPr>
+        <w:tabs>
+          <w:tab w:val="num" w:pos="360"/>
+        </w:tabs>
+        <w:ind w:left="6120" w:hanging="360"/>
+      </w:pPr>
+      <w:rPr>
+        <w:u w:val="none"/>
+      </w:rPr>
+    </w:lvl>
+    <w:lvl w:ilvl="8">
+      <w:start w:val="1"/>
+      <w:numFmt w:val="lowerRoman"/>
+      <w:lvlText w:val="%9."/>
+      <w:lvlJc w:val="right"/>
+      <w:pPr>
+        <w:tabs>
+          <w:tab w:val="num" w:pos="360"/>
+        </w:tabs>
+        <w:ind w:left="6840" w:hanging="360"/>
+      </w:pPr>
+      <w:rPr>
+        <w:u w:val="none"/>
+      </w:rPr>
+    </w:lvl>
+  </w:abstractNum>
+  <w:abstractNum w:abstractNumId="12" w15:restartNumberingAfterBreak="0">
+    <w:nsid w:val="6D7328DF"/>
+    <w:multiLevelType w:val="multilevel"/>
+    <w:tmpl w:val="56182F50"/>
+    <w:lvl w:ilvl="0">
+      <w:start w:val="1"/>
+      <w:numFmt w:val="bullet"/>
+      <w:lvlText w:val=""/>
+      <w:lvlJc w:val="left"/>
+      <w:pPr>
+        <w:tabs>
+          <w:tab w:val="num" w:pos="360"/>
+        </w:tabs>
+        <w:ind w:left="720" w:hanging="360"/>
+      </w:pPr>
+      <w:rPr>
+        <w:rFonts w:ascii="Symbol" w:hAnsi="Symbol" w:hint="default"/>
+        <w:b/>
+        <w:bCs w:val="0"/>
+        <w:i w:val="0"/>
+        <w:color w:val="000000"/>
+        <w:sz w:val="20"/>
+        <w:u w:val="none"/>
+      </w:rPr>
+    </w:lvl>
+    <w:lvl w:ilvl="1">
+      <w:start w:val="1"/>
+      <w:numFmt w:val="bullet"/>
+      <w:lvlText w:val=""/>
+      <w:lvlJc w:val="left"/>
+      <w:pPr>
+        <w:tabs>
+          <w:tab w:val="num" w:pos="360"/>
+        </w:tabs>
+        <w:ind w:left="1800" w:hanging="360"/>
+      </w:pPr>
+      <w:rPr>
+        <w:rFonts w:ascii="Wingdings 2" w:hAnsi="Wingdings 2" w:cs="Wingdings 2" w:hint="default"/>
+      </w:rPr>
+    </w:lvl>
+    <w:lvl w:ilvl="2">
+      <w:start w:val="1"/>
+      <w:numFmt w:val="lowerRoman"/>
+      <w:lvlText w:val="%3."/>
+      <w:lvlJc w:val="right"/>
+      <w:pPr>
+        <w:tabs>
+          <w:tab w:val="num" w:pos="360"/>
+        </w:tabs>
+        <w:ind w:left="2520" w:hanging="360"/>
+      </w:pPr>
+      <w:rPr>
+        <w:u w:val="none"/>
+      </w:rPr>
+    </w:lvl>
+    <w:lvl w:ilvl="3">
+      <w:start w:val="1"/>
+      <w:numFmt w:val="decimal"/>
+      <w:lvlText w:val="%4."/>
+      <w:lvlJc w:val="left"/>
+      <w:pPr>
+        <w:tabs>
+          <w:tab w:val="num" w:pos="360"/>
+        </w:tabs>
+        <w:ind w:left="3240" w:hanging="360"/>
+      </w:pPr>
+      <w:rPr>
+        <w:u w:val="none"/>
+      </w:rPr>
+    </w:lvl>
+    <w:lvl w:ilvl="4">
+      <w:start w:val="1"/>
+      <w:numFmt w:val="lowerLetter"/>
+      <w:lvlText w:val="%5."/>
+      <w:lvlJc w:val="left"/>
+      <w:pPr>
+        <w:tabs>
+          <w:tab w:val="num" w:pos="360"/>
+        </w:tabs>
+        <w:ind w:left="3960" w:hanging="360"/>
+      </w:pPr>
+      <w:rPr>
+        <w:u w:val="none"/>
+      </w:rPr>
+    </w:lvl>
+    <w:lvl w:ilvl="5">
+      <w:start w:val="1"/>
+      <w:numFmt w:val="lowerRoman"/>
+      <w:lvlText w:val="%6."/>
+      <w:lvlJc w:val="right"/>
+      <w:pPr>
+        <w:tabs>
+          <w:tab w:val="num" w:pos="360"/>
+        </w:tabs>
+        <w:ind w:left="4680" w:hanging="360"/>
+      </w:pPr>
+      <w:rPr>
+        <w:u w:val="none"/>
+      </w:rPr>
+    </w:lvl>
+    <w:lvl w:ilvl="6">
+      <w:start w:val="1"/>
+      <w:numFmt w:val="decimal"/>
+      <w:lvlText w:val="%7."/>
+      <w:lvlJc w:val="left"/>
+      <w:pPr>
+        <w:tabs>
+          <w:tab w:val="num" w:pos="360"/>
+        </w:tabs>
+        <w:ind w:left="5400" w:hanging="360"/>
+      </w:pPr>
+      <w:rPr>
+        <w:u w:val="none"/>
+      </w:rPr>
+    </w:lvl>
+    <w:lvl w:ilvl="7">
+      <w:start w:val="1"/>
+      <w:numFmt w:val="lowerLetter"/>
+      <w:lvlText w:val="%8."/>
+      <w:lvlJc w:val="left"/>
+      <w:pPr>
+        <w:tabs>
+          <w:tab w:val="num" w:pos="360"/>
+        </w:tabs>
+        <w:ind w:left="6120" w:hanging="360"/>
+      </w:pPr>
+      <w:rPr>
+        <w:u w:val="none"/>
+      </w:rPr>
+    </w:lvl>
+    <w:lvl w:ilvl="8">
+      <w:start w:val="1"/>
+      <w:numFmt w:val="lowerRoman"/>
+      <w:lvlText w:val="%9."/>
+      <w:lvlJc w:val="right"/>
+      <w:pPr>
+        <w:tabs>
+          <w:tab w:val="num" w:pos="360"/>
+        </w:tabs>
+        <w:ind w:left="6840" w:hanging="360"/>
+      </w:pPr>
+      <w:rPr>
+        <w:u w:val="none"/>
+      </w:rPr>
+    </w:lvl>
+  </w:abstractNum>
+  <w:abstractNum w:abstractNumId="13" w15:restartNumberingAfterBreak="0">
+    <w:nsid w:val="6DC9770E"/>
+    <w:multiLevelType w:val="hybridMultilevel"/>
+    <w:tmpl w:val="42E80FA2"/>
+    <w:lvl w:ilvl="0" w:tplc="0409000F">
+      <w:start w:val="1"/>
+      <w:numFmt w:val="decimal"/>
+      <w:lvlText w:val="%1."/>
+      <w:lvlJc w:val="left"/>
+      <w:pPr>
+        <w:ind w:left="720" w:hanging="360"/>
+      </w:pPr>
+    </w:lvl>
+    <w:lvl w:ilvl="1" w:tplc="04090019" w:tentative="1">
+      <w:start w:val="1"/>
+      <w:numFmt w:val="lowerLetter"/>
+      <w:lvlText w:val="%2."/>
+      <w:lvlJc w:val="left"/>
+      <w:pPr>
+        <w:ind w:left="1440" w:hanging="360"/>
+      </w:pPr>
+    </w:lvl>
+    <w:lvl w:ilvl="2" w:tplc="0409001B" w:tentative="1">
+      <w:start w:val="1"/>
+      <w:numFmt w:val="lowerRoman"/>
+      <w:lvlText w:val="%3."/>
+      <w:lvlJc w:val="right"/>
+      <w:pPr>
+        <w:ind w:left="2160" w:hanging="180"/>
+      </w:pPr>
+    </w:lvl>
+    <w:lvl w:ilvl="3" w:tplc="0409000F" w:tentative="1">
+      <w:start w:val="1"/>
+      <w:numFmt w:val="decimal"/>
+      <w:lvlText w:val="%4."/>
+      <w:lvlJc w:val="left"/>
+      <w:pPr>
+        <w:ind w:left="2880" w:hanging="360"/>
+      </w:pPr>
+    </w:lvl>
+    <w:lvl w:ilvl="4" w:tplc="04090019" w:tentative="1">
+      <w:start w:val="1"/>
+      <w:numFmt w:val="lowerLetter"/>
+      <w:lvlText w:val="%5."/>
+      <w:lvlJc w:val="left"/>
+      <w:pPr>
+        <w:ind w:left="3600" w:hanging="360"/>
+      </w:pPr>
+    </w:lvl>
+    <w:lvl w:ilvl="5" w:tplc="0409001B" w:tentative="1">
+      <w:start w:val="1"/>
+      <w:numFmt w:val="lowerRoman"/>
+      <w:lvlText w:val="%6."/>
+      <w:lvlJc w:val="right"/>
+      <w:pPr>
+        <w:ind w:left="4320" w:hanging="180"/>
+      </w:pPr>
+    </w:lvl>
+    <w:lvl w:ilvl="6" w:tplc="0409000F" w:tentative="1">
+      <w:start w:val="1"/>
+      <w:numFmt w:val="decimal"/>
+      <w:lvlText w:val="%7."/>
+      <w:lvlJc w:val="left"/>
+      <w:pPr>
+        <w:ind w:left="5040" w:hanging="360"/>
+      </w:pPr>
+    </w:lvl>
+    <w:lvl w:ilvl="7" w:tplc="04090019" w:tentative="1">
+      <w:start w:val="1"/>
+      <w:numFmt w:val="lowerLetter"/>
+      <w:lvlText w:val="%8."/>
+      <w:lvlJc w:val="left"/>
+      <w:pPr>
+        <w:ind w:left="5760" w:hanging="360"/>
+      </w:pPr>
+    </w:lvl>
+    <w:lvl w:ilvl="8" w:tplc="0409001B" w:tentative="1">
+      <w:start w:val="1"/>
+      <w:numFmt w:val="lowerRoman"/>
+      <w:lvlText w:val="%9."/>
+      <w:lvlJc w:val="right"/>
+      <w:pPr>
+        <w:ind w:left="6480" w:hanging="180"/>
+      </w:pPr>
+    </w:lvl>
+  </w:abstractNum>
+  <w:abstractNum w:abstractNumId="14" w15:restartNumberingAfterBreak="0">
+    <w:nsid w:val="70F12DF3"/>
+    <w:multiLevelType w:val="multilevel"/>
+    <w:tmpl w:val="11EAA22A"/>
+    <w:lvl w:ilvl="0">
+      <w:start w:val="1"/>
+      <w:numFmt w:val="decimal"/>
+      <w:lvlText w:val="%1."/>
+      <w:lvlJc w:val="left"/>
+      <w:pPr>
+        <w:ind w:left="360" w:hanging="360"/>
+      </w:pPr>
+      <w:rPr>
+        <w:b/>
+        <w:bCs w:val="0"/>
+        <w:i w:val="0"/>
+        <w:color w:val="000000"/>
+        <w:sz w:val="20"/>
+        <w:u w:val="none"/>
+      </w:rPr>
+    </w:lvl>
+    <w:lvl w:ilvl="1">
+      <w:start w:val="1"/>
+      <w:numFmt w:val="bullet"/>
+      <w:lvlText w:val=""/>
+      <w:lvlJc w:val="left"/>
+      <w:pPr>
+        <w:ind w:left="1440" w:hanging="360"/>
+      </w:pPr>
+      <w:rPr>
+        <w:rFonts w:ascii="Wingdings 2" w:hAnsi="Wingdings 2" w:cs="Wingdings 2" w:hint="default"/>
+        <w:u w:val="none"/>
+      </w:rPr>
+    </w:lvl>
+    <w:lvl w:ilvl="2">
+      <w:start w:val="1"/>
+      <w:numFmt w:val="lowerRoman"/>
+      <w:lvlText w:val="%3."/>
+      <w:lvlJc w:val="right"/>
+      <w:pPr>
+        <w:ind w:left="2160" w:hanging="360"/>
+      </w:pPr>
+      <w:rPr>
+        <w:u w:val="none"/>
+      </w:rPr>
+    </w:lvl>
+    <w:lvl w:ilvl="3">
+      <w:start w:val="1"/>
+      <w:numFmt w:val="decimal"/>
+      <w:lvlText w:val="%4."/>
+      <w:lvlJc w:val="left"/>
+      <w:pPr>
+        <w:ind w:left="2880" w:hanging="360"/>
+      </w:pPr>
+      <w:rPr>
+        <w:u w:val="none"/>
+      </w:rPr>
+    </w:lvl>
+    <w:lvl w:ilvl="4">
+      <w:start w:val="1"/>
+      <w:numFmt w:val="lowerLetter"/>
+      <w:lvlText w:val="%5."/>
+      <w:lvlJc w:val="left"/>
+      <w:pPr>
+        <w:ind w:left="3600" w:hanging="360"/>
+      </w:pPr>
+      <w:rPr>
+        <w:u w:val="none"/>
+      </w:rPr>
+    </w:lvl>
+    <w:lvl w:ilvl="5">
+      <w:start w:val="1"/>
+      <w:numFmt w:val="lowerRoman"/>
+      <w:lvlText w:val="%6."/>
+      <w:lvlJc w:val="right"/>
+      <w:pPr>
+        <w:ind w:left="4320" w:hanging="360"/>
+      </w:pPr>
+      <w:rPr>
+        <w:u w:val="none"/>
+      </w:rPr>
+    </w:lvl>
+    <w:lvl w:ilvl="6">
+      <w:start w:val="1"/>
+      <w:numFmt w:val="decimal"/>
+      <w:lvlText w:val="%7."/>
+      <w:lvlJc w:val="left"/>
+      <w:pPr>
+        <w:ind w:left="5040" w:hanging="360"/>
+      </w:pPr>
+      <w:rPr>
+        <w:u w:val="none"/>
+      </w:rPr>
+    </w:lvl>
+    <w:lvl w:ilvl="7">
+      <w:start w:val="1"/>
+      <w:numFmt w:val="lowerLetter"/>
+      <w:lvlText w:val="%8."/>
+      <w:lvlJc w:val="left"/>
+      <w:pPr>
         <w:ind w:left="5760" w:hanging="360"/>
       </w:pPr>
       <w:rPr>
@@ -1966,34 +2500,55 @@
     </w:lvl>
   </w:abstractNum>
   <w:num w:numId="1">
+    <w:abstractNumId w:val="14"/>
+  </w:num>
+  <w:num w:numId="2">
+    <w:abstractNumId w:val="3"/>
+  </w:num>
+  <w:num w:numId="3">
+    <w:abstractNumId w:val="13"/>
+  </w:num>
+  <w:num w:numId="4">
+    <w:abstractNumId w:val="10"/>
+  </w:num>
+  <w:num w:numId="5">
+    <w:abstractNumId w:val="6"/>
+  </w:num>
+  <w:num w:numId="6">
+    <w:abstractNumId w:val="2"/>
+  </w:num>
+  <w:num w:numId="7">
+    <w:abstractNumId w:val="5"/>
+  </w:num>
+  <w:num w:numId="8">
+    <w:abstractNumId w:val="9"/>
+  </w:num>
+  <w:num w:numId="9">
+    <w:abstractNumId w:val="1"/>
+  </w:num>
+  <w:num w:numId="10">
+    <w:abstractNumId w:val="0"/>
+  </w:num>
+  <w:num w:numId="11">
     <w:abstractNumId w:val="7"/>
   </w:num>
-  <w:num w:numId="2">
-    <w:abstractNumId w:val="1"/>
+  <w:num w:numId="12">
+    <w:abstractNumId w:val="11"/>
   </w:num>
-  <w:num w:numId="3">
-    <w:abstractNumId w:val="6"/>
+  <w:num w:numId="13">
+    <w:abstractNumId w:val="8"/>
   </w:num>
-  <w:num w:numId="4">
-    <w:abstractNumId w:val="5"/>
+  <w:num w:numId="14">
+    <w:abstractNumId w:val="12"/>
   </w:num>
-  <w:num w:numId="5">
-    <w:abstractNumId w:val="3"/>
-  </w:num>
-  <w:num w:numId="6">
-    <w:abstractNumId w:val="0"/>
-  </w:num>
-  <w:num w:numId="7">
-    <w:abstractNumId w:val="2"/>
-  </w:num>
-  <w:num w:numId="8">
+  <w:num w:numId="15">
     <w:abstractNumId w:val="4"/>
   </w:num>
 </w:numbering>
 </file>
 
 <file path=word/styles.xml><?xml version="1.0" encoding="utf-8"?>
-<w:styles xmlns:mc="http://schemas.openxmlformats.org/markup-compatibility/2006" xmlns:r="http://schemas.openxmlformats.org/officeDocument/2006/relationships" xmlns:w="http://schemas.openxmlformats.org/wordprocessingml/2006/main" xmlns:w14="http://schemas.microsoft.com/office/word/2010/wordml" xmlns:w15="http://schemas.microsoft.com/office/word/2012/wordml" xmlns:w16se="http://schemas.microsoft.com/office/word/2015/wordml/symex" mc:Ignorable="w14 w15 w16se">
+<w:styles xmlns:mc="http://schemas.openxmlformats.org/markup-compatibility/2006" xmlns:r="http://schemas.openxmlformats.org/officeDocument/2006/relationships" xmlns:w="http://schemas.openxmlformats.org/wordprocessingml/2006/main" xmlns:w14="http://schemas.microsoft.com/office/word/2010/wordml" xmlns:w15="http://schemas.microsoft.com/office/word/2012/wordml" xmlns:w16cex="http://schemas.microsoft.com/office/word/2018/wordml/cex" xmlns:w16cid="http://schemas.microsoft.com/office/word/2016/wordml/cid" xmlns:w16="http://schemas.microsoft.com/office/word/2018/wordml" xmlns:w16sdtdh="http://schemas.microsoft.com/office/word/2020/wordml/sdtdatahash" xmlns:w16se="http://schemas.microsoft.com/office/word/2015/wordml/symex" mc:Ignorable="w14 w15 w16se w16cid w16 w16cex w16sdtdh">
   <w:docDefaults>
     <w:rPrDefault>
       <w:rPr>
@@ -2009,7 +2564,7 @@
       </w:pPr>
     </w:pPrDefault>
   </w:docDefaults>
-  <w:latentStyles w:defLockedState="0" w:defUIPriority="99" w:defSemiHidden="0" w:defUnhideWhenUsed="0" w:defQFormat="0" w:count="371">
+  <w:latentStyles w:defLockedState="0" w:defUIPriority="99" w:defSemiHidden="0" w:defUnhideWhenUsed="0" w:defQFormat="0" w:count="376">
     <w:lsdException w:name="Normal" w:uiPriority="0" w:qFormat="1"/>
     <w:lsdException w:name="heading 1" w:uiPriority="9" w:qFormat="1"/>
     <w:lsdException w:name="heading 2" w:semiHidden="1" w:uiPriority="9" w:unhideWhenUsed="1" w:qFormat="1"/>
@@ -2095,7 +2650,7 @@
     <w:lsdException w:name="Body Text Indent 2" w:semiHidden="1" w:unhideWhenUsed="1"/>
     <w:lsdException w:name="Body Text Indent 3" w:semiHidden="1" w:unhideWhenUsed="1"/>
     <w:lsdException w:name="Block Text" w:semiHidden="1" w:unhideWhenUsed="1"/>
-    <w:lsdException w:name="Hyperlink" w:semiHidden="1" w:unhideWhenUsed="1"/>
+    <w:lsdException w:name="Hyperlink" w:semiHidden="1" w:unhideWhenUsed="1" w:qFormat="1"/>
     <w:lsdException w:name="FollowedHyperlink" w:semiHidden="1" w:unhideWhenUsed="1"/>
     <w:lsdException w:name="Strong" w:uiPriority="22" w:qFormat="1"/>
     <w:lsdException w:name="Emphasis" w:uiPriority="20" w:qFormat="1"/>
@@ -2381,14 +2936,44 @@
     <w:lsdException w:name="List Table 5 Dark Accent 6" w:uiPriority="50"/>
     <w:lsdException w:name="List Table 6 Colorful Accent 6" w:uiPriority="51"/>
     <w:lsdException w:name="List Table 7 Colorful Accent 6" w:uiPriority="52"/>
+    <w:lsdException w:name="Mention" w:semiHidden="1" w:unhideWhenUsed="1"/>
+    <w:lsdException w:name="Smart Hyperlink" w:semiHidden="1" w:unhideWhenUsed="1"/>
+    <w:lsdException w:name="Hashtag" w:semiHidden="1" w:unhideWhenUsed="1"/>
+    <w:lsdException w:name="Unresolved Mention" w:semiHidden="1" w:unhideWhenUsed="1"/>
+    <w:lsdException w:name="Smart Link" w:semiHidden="1" w:unhideWhenUsed="1"/>
   </w:latentStyles>
   <w:style w:type="paragraph" w:default="1" w:styleId="Normal">
     <w:name w:val="Normal"/>
     <w:qFormat/>
-    <w:rsid w:val="00430125"/>
+    <w:rsid w:val="00693055"/>
+    <w:pPr>
+      <w:spacing w:line="276" w:lineRule="auto"/>
+    </w:pPr>
     <w:rPr>
-      <w:rFonts w:ascii="Arial" w:hAnsi="Arial"/>
-      <w:sz w:val="20"/>
+      <w:rFonts w:ascii="Arial" w:hAnsi="Arial" w:cs="Arial"/>
+      <w:sz w:val="28"/>
+      <w:szCs w:val="28"/>
+    </w:rPr>
+  </w:style>
+  <w:style w:type="paragraph" w:styleId="Heading1">
+    <w:name w:val="heading 1"/>
+    <w:basedOn w:val="Normal"/>
+    <w:next w:val="Normal"/>
+    <w:link w:val="Heading1Char"/>
+    <w:uiPriority w:val="9"/>
+    <w:qFormat/>
+    <w:rsid w:val="00693055"/>
+    <w:pPr>
+      <w:spacing w:after="0" w:line="240" w:lineRule="auto"/>
+      <w:jc w:val="center"/>
+      <w:outlineLvl w:val="0"/>
+    </w:pPr>
+    <w:rPr>
+      <w:b/>
+      <w:bCs/>
+      <w:color w:val="FFFFFF" w:themeColor="background1"/>
+      <w:sz w:val="36"/>
+      <w:szCs w:val="36"/>
     </w:rPr>
   </w:style>
   <w:style w:type="paragraph" w:styleId="Heading2">
@@ -2399,7 +2984,7 @@
     <w:uiPriority w:val="9"/>
     <w:unhideWhenUsed/>
     <w:qFormat/>
-    <w:rsid w:val="001535EB"/>
+    <w:rsid w:val="00027732"/>
     <w:pPr>
       <w:keepNext/>
       <w:keepLines/>
@@ -2410,11 +2995,32 @@
       <w:outlineLvl w:val="1"/>
     </w:pPr>
     <w:rPr>
+      <w:rFonts w:eastAsiaTheme="majorEastAsia"/>
+      <w:b/>
+      <w:color w:val="18335D"/>
+      <w:sz w:val="32"/>
+      <w:szCs w:val="32"/>
+    </w:rPr>
+  </w:style>
+  <w:style w:type="paragraph" w:styleId="Heading3">
+    <w:name w:val="heading 3"/>
+    <w:basedOn w:val="Normal"/>
+    <w:next w:val="Normal"/>
+    <w:link w:val="Heading3Char"/>
+    <w:uiPriority w:val="9"/>
+    <w:unhideWhenUsed/>
+    <w:qFormat/>
+    <w:rsid w:val="00693055"/>
+    <w:pPr>
+      <w:keepNext/>
+      <w:keepLines/>
+      <w:spacing w:before="40" w:after="0"/>
+      <w:outlineLvl w:val="2"/>
+    </w:pPr>
+    <w:rPr>
       <w:rFonts w:eastAsiaTheme="majorEastAsia" w:cstheme="majorBidi"/>
-      <w:b/>
-      <w:color w:val="0B5294" w:themeColor="accent1" w:themeShade="BF"/>
-      <w:sz w:val="24"/>
-      <w:szCs w:val="26"/>
+      <w:color w:val="073763" w:themeColor="accent1" w:themeShade="80"/>
+      <w:szCs w:val="24"/>
     </w:rPr>
   </w:style>
   <w:style w:type="character" w:default="1" w:styleId="DefaultParagraphFont">
@@ -2468,13 +3074,13 @@
     <w:basedOn w:val="DefaultParagraphFont"/>
     <w:link w:val="Heading2"/>
     <w:uiPriority w:val="9"/>
-    <w:rsid w:val="001535EB"/>
+    <w:rsid w:val="00027732"/>
     <w:rPr>
-      <w:rFonts w:ascii="Arial" w:eastAsiaTheme="majorEastAsia" w:hAnsi="Arial" w:cstheme="majorBidi"/>
+      <w:rFonts w:ascii="Arial" w:eastAsiaTheme="majorEastAsia" w:hAnsi="Arial" w:cs="Arial"/>
       <w:b/>
-      <w:color w:val="0B5294" w:themeColor="accent1" w:themeShade="BF"/>
-      <w:sz w:val="24"/>
-      <w:szCs w:val="26"/>
+      <w:color w:val="18335D"/>
+      <w:sz w:val="32"/>
+      <w:szCs w:val="32"/>
     </w:rPr>
   </w:style>
   <w:style w:type="paragraph" w:styleId="ListParagraph">
@@ -2482,14 +3088,15 @@
     <w:basedOn w:val="Normal"/>
     <w:uiPriority w:val="34"/>
     <w:qFormat/>
-    <w:rsid w:val="00430125"/>
+    <w:rsid w:val="009670CE"/>
     <w:pPr>
-      <w:spacing w:after="80" w:line="240" w:lineRule="auto"/>
-      <w:ind w:left="720"/>
-      <w:contextualSpacing/>
+      <w:numPr>
+        <w:numId w:val="13"/>
+      </w:numPr>
+      <w:spacing w:after="120"/>
     </w:pPr>
     <w:rPr>
-      <w:rFonts w:asciiTheme="minorHAnsi" w:eastAsiaTheme="minorEastAsia" w:hAnsiTheme="minorHAnsi"/>
+      <w:rFonts w:eastAsiaTheme="minorEastAsia"/>
       <w:szCs w:val="20"/>
       <w:lang w:val="en"/>
     </w:rPr>
@@ -2573,6 +3180,59 @@
     <w:rPr>
       <w:rFonts w:ascii="Arial" w:hAnsi="Arial"/>
       <w:sz w:val="20"/>
+    </w:rPr>
+  </w:style>
+  <w:style w:type="character" w:styleId="Hyperlink">
+    <w:name w:val="Hyperlink"/>
+    <w:basedOn w:val="DefaultParagraphFont"/>
+    <w:uiPriority w:val="99"/>
+    <w:unhideWhenUsed/>
+    <w:qFormat/>
+    <w:rsid w:val="00324C26"/>
+    <w:rPr>
+      <w:i w:val="0"/>
+      <w:color w:val="17406D" w:themeColor="text2"/>
+      <w:u w:val="single"/>
+    </w:rPr>
+  </w:style>
+  <w:style w:type="character" w:styleId="UnresolvedMention">
+    <w:name w:val="Unresolved Mention"/>
+    <w:basedOn w:val="DefaultParagraphFont"/>
+    <w:uiPriority w:val="99"/>
+    <w:semiHidden/>
+    <w:unhideWhenUsed/>
+    <w:rsid w:val="00390F94"/>
+    <w:rPr>
+      <w:color w:val="605E5C"/>
+      <w:shd w:val="clear" w:color="auto" w:fill="E1DFDD"/>
+    </w:rPr>
+  </w:style>
+  <w:style w:type="character" w:customStyle="1" w:styleId="Heading1Char">
+    <w:name w:val="Heading 1 Char"/>
+    <w:basedOn w:val="DefaultParagraphFont"/>
+    <w:link w:val="Heading1"/>
+    <w:uiPriority w:val="9"/>
+    <w:rsid w:val="00693055"/>
+    <w:rPr>
+      <w:rFonts w:ascii="Arial" w:hAnsi="Arial" w:cs="Arial"/>
+      <w:b/>
+      <w:bCs/>
+      <w:color w:val="FFFFFF" w:themeColor="background1"/>
+      <w:sz w:val="36"/>
+      <w:szCs w:val="36"/>
+    </w:rPr>
+  </w:style>
+  <w:style w:type="character" w:customStyle="1" w:styleId="Heading3Char">
+    <w:name w:val="Heading 3 Char"/>
+    <w:basedOn w:val="DefaultParagraphFont"/>
+    <w:link w:val="Heading3"/>
+    <w:uiPriority w:val="9"/>
+    <w:rsid w:val="00693055"/>
+    <w:rPr>
+      <w:rFonts w:ascii="Arial" w:eastAsiaTheme="majorEastAsia" w:hAnsi="Arial" w:cstheme="majorBidi"/>
+      <w:color w:val="073763" w:themeColor="accent1" w:themeShade="80"/>
+      <w:sz w:val="28"/>
+      <w:szCs w:val="24"/>
     </w:rPr>
   </w:style>
 </w:styles>

</xml_diff>